<commit_message>
Completed 14 august 2020 lab work
</commit_message>
<xml_diff>
--- a/14_aug_oop_lab/14 Aug 2020.docx
+++ b/14_aug_oop_lab/14 Aug 2020.docx
@@ -87,6 +87,16 @@
         </w:rPr>
         <w:t>&lt;iostream&gt;</w:t>
       </w:r>
+      <w:r>
+        <w:rPr>
+          <w:rFonts w:ascii="Consolas" w:hAnsi="Consolas"/>
+          <w:b/>
+          <w:bCs/>
+          <w:color w:val="ce9178"/>
+          <w:sz w:val="32"/>
+          <w:szCs w:val="32"/>
+        </w:rPr>
+      </w:r>
     </w:p>
     <w:p>
       <w:pPr>
@@ -130,6 +140,16 @@
         </w:rPr>
         <w:t>&lt;string&gt;</w:t>
       </w:r>
+      <w:r>
+        <w:rPr>
+          <w:rFonts w:ascii="Consolas" w:hAnsi="Consolas"/>
+          <w:b/>
+          <w:bCs/>
+          <w:color w:val="ce9178"/>
+          <w:sz w:val="32"/>
+          <w:szCs w:val="32"/>
+        </w:rPr>
+      </w:r>
     </w:p>
     <w:p>
       <w:pPr>
@@ -217,6 +237,16 @@
         </w:rPr>
         <w:t>;</w:t>
       </w:r>
+      <w:r>
+        <w:rPr>
+          <w:rFonts w:ascii="Consolas" w:hAnsi="Consolas"/>
+          <w:b/>
+          <w:bCs/>
+          <w:color w:val="d4d4d4"/>
+          <w:sz w:val="32"/>
+          <w:szCs w:val="32"/>
+        </w:rPr>
+      </w:r>
     </w:p>
     <w:p>
       <w:pPr>
@@ -271,6 +301,16 @@
         </w:rPr>
         <w:t>Travel</w:t>
       </w:r>
+      <w:r>
+        <w:rPr>
+          <w:rFonts w:ascii="Consolas" w:hAnsi="Consolas"/>
+          <w:b/>
+          <w:bCs/>
+          <w:color w:val="4ec9b0"/>
+          <w:sz w:val="32"/>
+          <w:szCs w:val="32"/>
+        </w:rPr>
+      </w:r>
     </w:p>
     <w:p>
       <w:pPr>
@@ -379,6 +419,16 @@
         </w:rPr>
         <w:t>;</w:t>
       </w:r>
+      <w:r>
+        <w:rPr>
+          <w:rFonts w:ascii="Consolas" w:hAnsi="Consolas"/>
+          <w:b/>
+          <w:bCs/>
+          <w:color w:val="d4d4d4"/>
+          <w:sz w:val="32"/>
+          <w:szCs w:val="32"/>
+        </w:rPr>
+      </w:r>
     </w:p>
     <w:p>
       <w:pPr>
@@ -455,6 +505,16 @@
         </w:rPr>
         <w:t>;</w:t>
       </w:r>
+      <w:r>
+        <w:rPr>
+          <w:rFonts w:ascii="Consolas" w:hAnsi="Consolas"/>
+          <w:b/>
+          <w:bCs/>
+          <w:color w:val="d4d4d4"/>
+          <w:sz w:val="32"/>
+          <w:szCs w:val="32"/>
+        </w:rPr>
+      </w:r>
     </w:p>
     <w:p>
       <w:pPr>
@@ -553,6 +613,16 @@
         </w:rPr>
         <w:t>;</w:t>
       </w:r>
+      <w:r>
+        <w:rPr>
+          <w:rFonts w:ascii="Consolas" w:hAnsi="Consolas"/>
+          <w:b/>
+          <w:bCs/>
+          <w:color w:val="d4d4d4"/>
+          <w:sz w:val="32"/>
+          <w:szCs w:val="32"/>
+        </w:rPr>
+      </w:r>
     </w:p>
     <w:p>
       <w:pPr>
@@ -629,6 +699,16 @@
         </w:rPr>
         <w:t>()</w:t>
       </w:r>
+      <w:r>
+        <w:rPr>
+          <w:rFonts w:ascii="Consolas" w:hAnsi="Consolas"/>
+          <w:b/>
+          <w:bCs/>
+          <w:color w:val="d4d4d4"/>
+          <w:sz w:val="32"/>
+          <w:szCs w:val="32"/>
+        </w:rPr>
+      </w:r>
     </w:p>
     <w:p>
       <w:pPr>
@@ -759,6 +839,16 @@
         </w:rPr>
         <w:t>)</w:t>
       </w:r>
+      <w:r>
+        <w:rPr>
+          <w:rFonts w:ascii="Consolas" w:hAnsi="Consolas"/>
+          <w:b/>
+          <w:bCs/>
+          <w:color w:val="d4d4d4"/>
+          <w:sz w:val="32"/>
+          <w:szCs w:val="32"/>
+        </w:rPr>
+      </w:r>
     </w:p>
     <w:p>
       <w:pPr>
@@ -867,6 +957,16 @@
         </w:rPr>
         <w:t>;</w:t>
       </w:r>
+      <w:r>
+        <w:rPr>
+          <w:rFonts w:ascii="Consolas" w:hAnsi="Consolas"/>
+          <w:b/>
+          <w:bCs/>
+          <w:color w:val="d4d4d4"/>
+          <w:sz w:val="32"/>
+          <w:szCs w:val="32"/>
+        </w:rPr>
+      </w:r>
     </w:p>
     <w:p>
       <w:pPr>
@@ -1063,6 +1163,16 @@
         </w:rPr>
         <w:t>)</w:t>
       </w:r>
+      <w:r>
+        <w:rPr>
+          <w:rFonts w:ascii="Consolas" w:hAnsi="Consolas"/>
+          <w:b/>
+          <w:bCs/>
+          <w:color w:val="d4d4d4"/>
+          <w:sz w:val="32"/>
+          <w:szCs w:val="32"/>
+        </w:rPr>
+      </w:r>
     </w:p>
     <w:p>
       <w:pPr>
@@ -1171,6 +1281,16 @@
         </w:rPr>
         <w:t>;</w:t>
       </w:r>
+      <w:r>
+        <w:rPr>
+          <w:rFonts w:ascii="Consolas" w:hAnsi="Consolas"/>
+          <w:b/>
+          <w:bCs/>
+          <w:color w:val="d4d4d4"/>
+          <w:sz w:val="32"/>
+          <w:szCs w:val="32"/>
+        </w:rPr>
+      </w:r>
     </w:p>
     <w:p>
       <w:pPr>
@@ -1323,6 +1443,16 @@
         </w:rPr>
         <w:t>)</w:t>
       </w:r>
+      <w:r>
+        <w:rPr>
+          <w:rFonts w:ascii="Consolas" w:hAnsi="Consolas"/>
+          <w:b/>
+          <w:bCs/>
+          <w:color w:val="d4d4d4"/>
+          <w:sz w:val="32"/>
+          <w:szCs w:val="32"/>
+        </w:rPr>
+      </w:r>
     </w:p>
     <w:p>
       <w:pPr>
@@ -1431,6 +1561,16 @@
         </w:rPr>
         <w:t>;</w:t>
       </w:r>
+      <w:r>
+        <w:rPr>
+          <w:rFonts w:ascii="Consolas" w:hAnsi="Consolas"/>
+          <w:b/>
+          <w:bCs/>
+          <w:color w:val="d4d4d4"/>
+          <w:sz w:val="32"/>
+          <w:szCs w:val="32"/>
+        </w:rPr>
+      </w:r>
     </w:p>
     <w:p>
       <w:pPr>
@@ -1538,6 +1678,16 @@
         </w:rPr>
         <w:t>public:</w:t>
       </w:r>
+      <w:r>
+        <w:rPr>
+          <w:rFonts w:ascii="Consolas" w:hAnsi="Consolas"/>
+          <w:b/>
+          <w:bCs/>
+          <w:color w:val="569cd6"/>
+          <w:sz w:val="32"/>
+          <w:szCs w:val="32"/>
+        </w:rPr>
+      </w:r>
     </w:p>
     <w:p>
       <w:pPr>
@@ -1614,6 +1764,16 @@
         </w:rPr>
         <w:t>()</w:t>
       </w:r>
+      <w:r>
+        <w:rPr>
+          <w:rFonts w:ascii="Consolas" w:hAnsi="Consolas"/>
+          <w:b/>
+          <w:bCs/>
+          <w:color w:val="d4d4d4"/>
+          <w:sz w:val="32"/>
+          <w:szCs w:val="32"/>
+        </w:rPr>
+      </w:r>
     </w:p>
     <w:p>
       <w:pPr>
@@ -1722,6 +1882,16 @@
         </w:rPr>
         <w:t>;</w:t>
       </w:r>
+      <w:r>
+        <w:rPr>
+          <w:rFonts w:ascii="Consolas" w:hAnsi="Consolas"/>
+          <w:b/>
+          <w:bCs/>
+          <w:color w:val="d4d4d4"/>
+          <w:sz w:val="32"/>
+          <w:szCs w:val="32"/>
+        </w:rPr>
+      </w:r>
     </w:p>
     <w:p>
       <w:pPr>
@@ -1798,6 +1968,16 @@
         </w:rPr>
         <w:t>;</w:t>
       </w:r>
+      <w:r>
+        <w:rPr>
+          <w:rFonts w:ascii="Consolas" w:hAnsi="Consolas"/>
+          <w:b/>
+          <w:bCs/>
+          <w:color w:val="d4d4d4"/>
+          <w:sz w:val="32"/>
+          <w:szCs w:val="32"/>
+        </w:rPr>
+      </w:r>
     </w:p>
     <w:p>
       <w:pPr>
@@ -1874,6 +2054,16 @@
         </w:rPr>
         <w:t>);</w:t>
       </w:r>
+      <w:r>
+        <w:rPr>
+          <w:rFonts w:ascii="Consolas" w:hAnsi="Consolas"/>
+          <w:b/>
+          <w:bCs/>
+          <w:color w:val="d4d4d4"/>
+          <w:sz w:val="32"/>
+          <w:szCs w:val="32"/>
+        </w:rPr>
+      </w:r>
     </w:p>
     <w:p>
       <w:pPr>
@@ -1950,6 +2140,16 @@
         </w:rPr>
         <w:t>;</w:t>
       </w:r>
+      <w:r>
+        <w:rPr>
+          <w:rFonts w:ascii="Consolas" w:hAnsi="Consolas"/>
+          <w:b/>
+          <w:bCs/>
+          <w:color w:val="d4d4d4"/>
+          <w:sz w:val="32"/>
+          <w:szCs w:val="32"/>
+        </w:rPr>
+      </w:r>
     </w:p>
     <w:p>
       <w:pPr>
@@ -2048,6 +2248,16 @@
         </w:rPr>
         <w:t>);</w:t>
       </w:r>
+      <w:r>
+        <w:rPr>
+          <w:rFonts w:ascii="Consolas" w:hAnsi="Consolas"/>
+          <w:b/>
+          <w:bCs/>
+          <w:color w:val="d4d4d4"/>
+          <w:sz w:val="32"/>
+          <w:szCs w:val="32"/>
+        </w:rPr>
+      </w:r>
     </w:p>
     <w:p>
       <w:pPr>
@@ -2124,6 +2334,16 @@
         </w:rPr>
         <w:t>;</w:t>
       </w:r>
+      <w:r>
+        <w:rPr>
+          <w:rFonts w:ascii="Consolas" w:hAnsi="Consolas"/>
+          <w:b/>
+          <w:bCs/>
+          <w:color w:val="d4d4d4"/>
+          <w:sz w:val="32"/>
+          <w:szCs w:val="32"/>
+        </w:rPr>
+      </w:r>
     </w:p>
     <w:p>
       <w:pPr>
@@ -2200,6 +2420,16 @@
         </w:rPr>
         <w:t>;</w:t>
       </w:r>
+      <w:r>
+        <w:rPr>
+          <w:rFonts w:ascii="Consolas" w:hAnsi="Consolas"/>
+          <w:b/>
+          <w:bCs/>
+          <w:color w:val="d4d4d4"/>
+          <w:sz w:val="32"/>
+          <w:szCs w:val="32"/>
+        </w:rPr>
+      </w:r>
     </w:p>
     <w:p>
       <w:pPr>
@@ -2254,6 +2484,16 @@
         </w:rPr>
         <w:t>();</w:t>
       </w:r>
+      <w:r>
+        <w:rPr>
+          <w:rFonts w:ascii="Consolas" w:hAnsi="Consolas"/>
+          <w:b/>
+          <w:bCs/>
+          <w:color w:val="d4d4d4"/>
+          <w:sz w:val="32"/>
+          <w:szCs w:val="32"/>
+        </w:rPr>
+      </w:r>
     </w:p>
     <w:p>
       <w:pPr>
@@ -2362,6 +2602,16 @@
         </w:rPr>
         <w:t>()</w:t>
       </w:r>
+      <w:r>
+        <w:rPr>
+          <w:rFonts w:ascii="Consolas" w:hAnsi="Consolas"/>
+          <w:b/>
+          <w:bCs/>
+          <w:color w:val="d4d4d4"/>
+          <w:sz w:val="32"/>
+          <w:szCs w:val="32"/>
+        </w:rPr>
+      </w:r>
     </w:p>
     <w:p>
       <w:pPr>
@@ -2503,6 +2753,16 @@
         </w:rPr>
         <w:t>;</w:t>
       </w:r>
+      <w:r>
+        <w:rPr>
+          <w:rFonts w:ascii="Consolas" w:hAnsi="Consolas"/>
+          <w:b/>
+          <w:bCs/>
+          <w:color w:val="d4d4d4"/>
+          <w:sz w:val="32"/>
+          <w:szCs w:val="32"/>
+        </w:rPr>
+      </w:r>
     </w:p>
     <w:p>
       <w:pPr>
@@ -2612,6 +2872,16 @@
         </w:rPr>
         <w:t>;</w:t>
       </w:r>
+      <w:r>
+        <w:rPr>
+          <w:rFonts w:ascii="Consolas" w:hAnsi="Consolas"/>
+          <w:b/>
+          <w:bCs/>
+          <w:color w:val="d4d4d4"/>
+          <w:sz w:val="32"/>
+          <w:szCs w:val="32"/>
+        </w:rPr>
+      </w:r>
     </w:p>
     <w:p>
       <w:pPr>
@@ -2721,6 +2991,16 @@
         </w:rPr>
         <w:t>;</w:t>
       </w:r>
+      <w:r>
+        <w:rPr>
+          <w:rFonts w:ascii="Consolas" w:hAnsi="Consolas"/>
+          <w:b/>
+          <w:bCs/>
+          <w:color w:val="d4d4d4"/>
+          <w:sz w:val="32"/>
+          <w:szCs w:val="32"/>
+        </w:rPr>
+      </w:r>
     </w:p>
     <w:p>
       <w:pPr>
@@ -2830,6 +3110,16 @@
         </w:rPr>
         <w:t>;</w:t>
       </w:r>
+      <w:r>
+        <w:rPr>
+          <w:rFonts w:ascii="Consolas" w:hAnsi="Consolas"/>
+          <w:b/>
+          <w:bCs/>
+          <w:color w:val="d4d4d4"/>
+          <w:sz w:val="32"/>
+          <w:szCs w:val="32"/>
+        </w:rPr>
+      </w:r>
     </w:p>
     <w:p>
       <w:pPr>
@@ -2959,6 +3249,16 @@
         </w:rPr>
         <w:t>()</w:t>
       </w:r>
+      <w:r>
+        <w:rPr>
+          <w:rFonts w:ascii="Consolas" w:hAnsi="Consolas"/>
+          <w:b/>
+          <w:bCs/>
+          <w:color w:val="d4d4d4"/>
+          <w:sz w:val="32"/>
+          <w:szCs w:val="32"/>
+        </w:rPr>
+      </w:r>
     </w:p>
     <w:p>
       <w:pPr>
@@ -3067,6 +3367,16 @@
         </w:rPr>
         <w:t>;</w:t>
       </w:r>
+      <w:r>
+        <w:rPr>
+          <w:rFonts w:ascii="Consolas" w:hAnsi="Consolas"/>
+          <w:b/>
+          <w:bCs/>
+          <w:color w:val="d4d4d4"/>
+          <w:sz w:val="32"/>
+          <w:szCs w:val="32"/>
+        </w:rPr>
+      </w:r>
     </w:p>
     <w:p>
       <w:pPr>
@@ -3143,6 +3453,16 @@
         </w:rPr>
         <w:t>();</w:t>
       </w:r>
+      <w:r>
+        <w:rPr>
+          <w:rFonts w:ascii="Consolas" w:hAnsi="Consolas"/>
+          <w:b/>
+          <w:bCs/>
+          <w:color w:val="d4d4d4"/>
+          <w:sz w:val="32"/>
+          <w:szCs w:val="32"/>
+        </w:rPr>
+      </w:r>
     </w:p>
     <w:p>
       <w:pPr>
@@ -3219,6 +3539,16 @@
         </w:rPr>
         <w:t>();</w:t>
       </w:r>
+      <w:r>
+        <w:rPr>
+          <w:rFonts w:ascii="Consolas" w:hAnsi="Consolas"/>
+          <w:b/>
+          <w:bCs/>
+          <w:color w:val="d4d4d4"/>
+          <w:sz w:val="32"/>
+          <w:szCs w:val="32"/>
+        </w:rPr>
+      </w:r>
     </w:p>
     <w:p>
       <w:pPr>
@@ -3295,6 +3625,16 @@
         </w:rPr>
         <w:t>;</w:t>
       </w:r>
+      <w:r>
+        <w:rPr>
+          <w:rFonts w:ascii="Consolas" w:hAnsi="Consolas"/>
+          <w:b/>
+          <w:bCs/>
+          <w:color w:val="d4d4d4"/>
+          <w:sz w:val="32"/>
+          <w:szCs w:val="32"/>
+        </w:rPr>
+      </w:r>
     </w:p>
     <w:p>
       <w:pPr>
@@ -3326,6 +3666,3425 @@
           <w:szCs w:val="32"/>
         </w:rPr>
         <w:t>}</w:t>
+      </w:r>
+    </w:p>
+    <w:p>
+      <w:pPr>
+        <w:spacing w:line="480" w:lineRule="atLeast"/>
+        <w:pBdr>
+          <w:top w:val="nil" w:sz="0" w:space="0" w:color="000000" tmln="20, 20, 20, 0, 0"/>
+          <w:left w:val="nil" w:sz="0" w:space="0" w:color="000000" tmln="20, 20, 20, 0, 0"/>
+          <w:bottom w:val="nil" w:sz="0" w:space="0" w:color="000000" tmln="20, 20, 20, 0, 0"/>
+          <w:right w:val="nil" w:sz="0" w:space="0" w:color="000000" tmln="20, 20, 20, 0, 0"/>
+          <w:between w:val="nil" w:sz="0" w:space="0" w:color="000000" tmln="20, 20, 20, 0, 0"/>
+        </w:pBdr>
+        <w:shd w:val="none"/>
+        <w:rPr>
+          <w:rFonts w:ascii="Consolas" w:hAnsi="Consolas"/>
+          <w:b/>
+          <w:bCs/>
+          <w:color w:val="d4d4d4"/>
+          <w:sz w:val="32"/>
+          <w:szCs w:val="32"/>
+        </w:rPr>
+      </w:pPr>
+      <w:r>
+        <w:rPr>
+          <w:rFonts w:ascii="Consolas" w:hAnsi="Consolas"/>
+          <w:b/>
+          <w:bCs/>
+          <w:color w:val="d4d4d4"/>
+          <w:sz w:val="32"/>
+          <w:szCs w:val="32"/>
+        </w:rPr>
+      </w:r>
+    </w:p>
+    <w:p>
+      <w:pPr>
+        <w:pStyle w:val="para4"/>
+        <w:rPr>
+          <w:rFonts w:ascii="Times New Roman" w:hAnsi="Times New Roman" w:eastAsia="SimSun" w:cs="Times New Roman"/>
+          <w:b/>
+          <w:bCs/>
+          <w:sz w:val="32"/>
+          <w:szCs w:val="32"/>
+        </w:rPr>
+      </w:pPr>
+      <w:r>
+        <w:rPr>
+          <w:rFonts w:ascii="Times New Roman" w:hAnsi="Times New Roman" w:eastAsia="SimSun" w:cs="Times New Roman"/>
+          <w:b/>
+          <w:bCs/>
+          <w:sz w:val="32"/>
+          <w:szCs w:val="32"/>
+        </w:rPr>
+      </w:r>
+    </w:p>
+    <w:p>
+      <w:pPr>
+        <w:pStyle w:val="para4"/>
+        <w:rPr>
+          <w:rFonts w:ascii="Times New Roman" w:hAnsi="Times New Roman" w:eastAsia="SimSun" w:cs="Times New Roman"/>
+          <w:lang w:val="en-us" w:eastAsia="zh-cn" w:bidi="ar-sa"/>
+        </w:rPr>
+      </w:pPr>
+      <w:r>
+        <w:rPr>
+          <w:rFonts w:ascii="Times New Roman" w:hAnsi="Times New Roman" w:eastAsia="SimSun" w:cs="Times New Roman"/>
+          <w:b/>
+          <w:bCs/>
+          <w:sz w:val="32"/>
+          <w:szCs w:val="32"/>
+        </w:rPr>
+        <w:t xml:space="preserve">Q2. </w:t>
+      </w:r>
+      <w:r>
+        <w:rPr>
+          <w:rFonts w:ascii="Times New Roman" w:hAnsi="Times New Roman" w:eastAsia="SimSun" w:cs="Times New Roman"/>
+          <w:b/>
+          <w:bCs/>
+          <w:sz w:val="32"/>
+          <w:szCs w:val="32"/>
+          <w:lang w:val="en-us" w:eastAsia="zh-cn" w:bidi="ar-sa"/>
+        </w:rPr>
+        <w:t>Define a class student with the following specification( using nested class)</w:t>
+      </w:r>
+      <w:r>
+        <w:rPr>
+          <w:rFonts w:ascii="Times New Roman" w:hAnsi="Times New Roman" w:eastAsia="SimSun" w:cs="Times New Roman"/>
+          <w:lang w:val="en-us" w:eastAsia="zh-cn" w:bidi="ar-sa"/>
+        </w:rPr>
+      </w:r>
+    </w:p>
+    <w:p>
+      <w:pPr>
+        <w:pStyle w:val="para4"/>
+        <w:rPr>
+          <w:rFonts w:ascii="Times New Roman" w:hAnsi="Times New Roman" w:eastAsia="SimSun" w:cs="Times New Roman"/>
+          <w:b/>
+          <w:bCs/>
+          <w:sz w:val="32"/>
+          <w:szCs w:val="32"/>
+        </w:rPr>
+      </w:pPr>
+      <w:r>
+        <w:rPr>
+          <w:rFonts w:ascii="Times New Roman" w:hAnsi="Times New Roman" w:eastAsia="SimSun" w:cs="Times New Roman"/>
+          <w:b/>
+          <w:bCs/>
+          <w:sz w:val="32"/>
+          <w:szCs w:val="32"/>
+        </w:rPr>
+      </w:r>
+    </w:p>
+    <w:p>
+      <w:pPr>
+        <w:spacing w:line="440" w:lineRule="atLeast"/>
+        <w:pBdr>
+          <w:top w:val="nil" w:sz="0" w:space="0" w:color="000000" tmln="20, 20, 20, 0, 0"/>
+          <w:left w:val="nil" w:sz="0" w:space="0" w:color="000000" tmln="20, 20, 20, 0, 0"/>
+          <w:bottom w:val="nil" w:sz="0" w:space="0" w:color="000000" tmln="20, 20, 20, 0, 0"/>
+          <w:right w:val="nil" w:sz="0" w:space="0" w:color="000000" tmln="20, 20, 20, 0, 0"/>
+          <w:between w:val="nil" w:sz="0" w:space="0" w:color="000000" tmln="20, 20, 20, 0, 0"/>
+        </w:pBdr>
+        <w:shd w:val="none"/>
+        <w:rPr>
+          <w:rFonts w:ascii="Consolas" w:hAnsi="Consolas"/>
+          <w:b/>
+          <w:bCs/>
+          <w:color w:val="d4d4d4"/>
+          <w:sz w:val="32"/>
+          <w:szCs w:val="32"/>
+          <w:lang w:val="en-us" w:eastAsia="zh-cn" w:bidi="ar-sa"/>
+        </w:rPr>
+      </w:pPr>
+      <w:r>
+        <w:rPr>
+          <w:rFonts w:ascii="Consolas" w:hAnsi="Consolas"/>
+          <w:b/>
+          <w:bCs/>
+          <w:color w:val="c586c0"/>
+          <w:sz w:val="32"/>
+          <w:szCs w:val="32"/>
+          <w:lang w:val="en-us" w:eastAsia="zh-cn" w:bidi="ar-sa"/>
+        </w:rPr>
+        <w:t>#include</w:t>
+      </w:r>
+      <w:r>
+        <w:rPr>
+          <w:rFonts w:ascii="Consolas" w:hAnsi="Consolas"/>
+          <w:b/>
+          <w:bCs/>
+          <w:color w:val="d4d4d4"/>
+          <w:sz w:val="32"/>
+          <w:szCs w:val="32"/>
+          <w:lang w:val="en-us" w:eastAsia="zh-cn" w:bidi="ar-sa"/>
+        </w:rPr>
+        <w:t>&lt;iostream&gt;</w:t>
+      </w:r>
+    </w:p>
+    <w:p>
+      <w:pPr>
+        <w:spacing w:line="440" w:lineRule="atLeast"/>
+        <w:pBdr>
+          <w:top w:val="nil" w:sz="0" w:space="0" w:color="000000" tmln="20, 20, 20, 0, 0"/>
+          <w:left w:val="nil" w:sz="0" w:space="0" w:color="000000" tmln="20, 20, 20, 0, 0"/>
+          <w:bottom w:val="nil" w:sz="0" w:space="0" w:color="000000" tmln="20, 20, 20, 0, 0"/>
+          <w:right w:val="nil" w:sz="0" w:space="0" w:color="000000" tmln="20, 20, 20, 0, 0"/>
+          <w:between w:val="nil" w:sz="0" w:space="0" w:color="000000" tmln="20, 20, 20, 0, 0"/>
+        </w:pBdr>
+        <w:shd w:val="none"/>
+        <w:rPr>
+          <w:rFonts w:ascii="Consolas" w:hAnsi="Consolas"/>
+          <w:b/>
+          <w:bCs/>
+          <w:color w:val="ce9178"/>
+          <w:sz w:val="32"/>
+          <w:szCs w:val="32"/>
+          <w:lang w:val="en-us" w:eastAsia="zh-cn" w:bidi="ar-sa"/>
+        </w:rPr>
+      </w:pPr>
+      <w:r>
+        <w:rPr>
+          <w:rFonts w:ascii="Consolas" w:hAnsi="Consolas"/>
+          <w:b/>
+          <w:bCs/>
+          <w:color w:val="c586c0"/>
+          <w:sz w:val="32"/>
+          <w:szCs w:val="32"/>
+          <w:lang w:val="en-us" w:eastAsia="zh-cn" w:bidi="ar-sa"/>
+        </w:rPr>
+        <w:t>using</w:t>
+      </w:r>
+      <w:r>
+        <w:rPr>
+          <w:rFonts w:ascii="Consolas" w:hAnsi="Consolas"/>
+          <w:b/>
+          <w:bCs/>
+          <w:color w:val="ce9178"/>
+          <w:sz w:val="32"/>
+          <w:szCs w:val="32"/>
+          <w:lang w:val="en-us" w:eastAsia="zh-cn" w:bidi="ar-sa"/>
+        </w:rPr>
+        <w:t> </w:t>
+      </w:r>
+      <w:r>
+        <w:rPr>
+          <w:rFonts w:ascii="Consolas" w:hAnsi="Consolas"/>
+          <w:b/>
+          <w:bCs/>
+          <w:color w:val="569cd6"/>
+          <w:sz w:val="32"/>
+          <w:szCs w:val="32"/>
+          <w:lang w:val="en-us" w:eastAsia="zh-cn" w:bidi="ar-sa"/>
+        </w:rPr>
+        <w:t>namespace</w:t>
+      </w:r>
+      <w:r>
+        <w:rPr>
+          <w:rFonts w:ascii="Consolas" w:hAnsi="Consolas"/>
+          <w:b/>
+          <w:bCs/>
+          <w:color w:val="ce9178"/>
+          <w:sz w:val="32"/>
+          <w:szCs w:val="32"/>
+          <w:lang w:val="en-us" w:eastAsia="zh-cn" w:bidi="ar-sa"/>
+        </w:rPr>
+        <w:t> </w:t>
+      </w:r>
+      <w:r>
+        <w:rPr>
+          <w:rFonts w:ascii="Consolas" w:hAnsi="Consolas"/>
+          <w:b/>
+          <w:bCs/>
+          <w:color w:val="4ec9b0"/>
+          <w:sz w:val="32"/>
+          <w:szCs w:val="32"/>
+          <w:lang w:val="en-us" w:eastAsia="zh-cn" w:bidi="ar-sa"/>
+        </w:rPr>
+        <w:t>std</w:t>
+      </w:r>
+      <w:r>
+        <w:rPr>
+          <w:rFonts w:ascii="Consolas" w:hAnsi="Consolas"/>
+          <w:b/>
+          <w:bCs/>
+          <w:color w:val="ce9178"/>
+          <w:sz w:val="32"/>
+          <w:szCs w:val="32"/>
+          <w:lang w:val="en-us" w:eastAsia="zh-cn" w:bidi="ar-sa"/>
+        </w:rPr>
+        <w:t>;</w:t>
+      </w:r>
+    </w:p>
+    <w:p>
+      <w:pPr>
+        <w:spacing w:line="440" w:lineRule="atLeast"/>
+        <w:pBdr>
+          <w:top w:val="nil" w:sz="0" w:space="0" w:color="000000" tmln="20, 20, 20, 0, 0"/>
+          <w:left w:val="nil" w:sz="0" w:space="0" w:color="000000" tmln="20, 20, 20, 0, 0"/>
+          <w:bottom w:val="nil" w:sz="0" w:space="0" w:color="000000" tmln="20, 20, 20, 0, 0"/>
+          <w:right w:val="nil" w:sz="0" w:space="0" w:color="000000" tmln="20, 20, 20, 0, 0"/>
+          <w:between w:val="nil" w:sz="0" w:space="0" w:color="000000" tmln="20, 20, 20, 0, 0"/>
+        </w:pBdr>
+        <w:shd w:val="none"/>
+        <w:rPr>
+          <w:rFonts w:ascii="Consolas" w:hAnsi="Consolas"/>
+          <w:b/>
+          <w:bCs/>
+          <w:color w:val="4ec9b0"/>
+          <w:sz w:val="32"/>
+          <w:szCs w:val="32"/>
+          <w:lang w:val="en-us" w:eastAsia="zh-cn" w:bidi="ar-sa"/>
+        </w:rPr>
+      </w:pPr>
+      <w:r>
+        <w:rPr>
+          <w:rFonts w:ascii="Consolas" w:hAnsi="Consolas"/>
+          <w:b/>
+          <w:bCs/>
+          <w:color w:val="569cd6"/>
+          <w:sz w:val="32"/>
+          <w:szCs w:val="32"/>
+          <w:lang w:val="en-us" w:eastAsia="zh-cn" w:bidi="ar-sa"/>
+        </w:rPr>
+        <w:t>class</w:t>
+      </w:r>
+      <w:r>
+        <w:rPr>
+          <w:rFonts w:ascii="Consolas" w:hAnsi="Consolas"/>
+          <w:b/>
+          <w:bCs/>
+          <w:color w:val="ce9178"/>
+          <w:sz w:val="32"/>
+          <w:szCs w:val="32"/>
+          <w:lang w:val="en-us" w:eastAsia="zh-cn" w:bidi="ar-sa"/>
+        </w:rPr>
+        <w:t> </w:t>
+      </w:r>
+      <w:r>
+        <w:rPr>
+          <w:rFonts w:ascii="Consolas" w:hAnsi="Consolas"/>
+          <w:b/>
+          <w:bCs/>
+          <w:color w:val="4ec9b0"/>
+          <w:sz w:val="32"/>
+          <w:szCs w:val="32"/>
+          <w:lang w:val="en-us" w:eastAsia="zh-cn" w:bidi="ar-sa"/>
+        </w:rPr>
+        <w:t>Student</w:t>
+      </w:r>
+    </w:p>
+    <w:p>
+      <w:pPr>
+        <w:spacing w:line="440" w:lineRule="atLeast"/>
+        <w:pBdr>
+          <w:top w:val="nil" w:sz="0" w:space="0" w:color="000000" tmln="20, 20, 20, 0, 0"/>
+          <w:left w:val="nil" w:sz="0" w:space="0" w:color="000000" tmln="20, 20, 20, 0, 0"/>
+          <w:bottom w:val="nil" w:sz="0" w:space="0" w:color="000000" tmln="20, 20, 20, 0, 0"/>
+          <w:right w:val="nil" w:sz="0" w:space="0" w:color="000000" tmln="20, 20, 20, 0, 0"/>
+          <w:between w:val="nil" w:sz="0" w:space="0" w:color="000000" tmln="20, 20, 20, 0, 0"/>
+        </w:pBdr>
+        <w:shd w:val="none"/>
+        <w:rPr>
+          <w:rFonts w:ascii="Consolas" w:hAnsi="Consolas"/>
+          <w:b/>
+          <w:bCs/>
+          <w:color w:val="ce9178"/>
+          <w:sz w:val="32"/>
+          <w:szCs w:val="32"/>
+          <w:lang w:val="en-us" w:eastAsia="zh-cn" w:bidi="ar-sa"/>
+        </w:rPr>
+      </w:pPr>
+      <w:r>
+        <w:rPr>
+          <w:rFonts w:ascii="Consolas" w:hAnsi="Consolas"/>
+          <w:b/>
+          <w:bCs/>
+          <w:color w:val="ce9178"/>
+          <w:sz w:val="32"/>
+          <w:szCs w:val="32"/>
+          <w:lang w:val="en-us" w:eastAsia="zh-cn" w:bidi="ar-sa"/>
+        </w:rPr>
+        <w:t>{</w:t>
+      </w:r>
+    </w:p>
+    <w:p>
+      <w:pPr>
+        <w:spacing w:line="440" w:lineRule="atLeast"/>
+        <w:pBdr>
+          <w:top w:val="nil" w:sz="0" w:space="0" w:color="000000" tmln="20, 20, 20, 0, 0"/>
+          <w:left w:val="nil" w:sz="0" w:space="0" w:color="000000" tmln="20, 20, 20, 0, 0"/>
+          <w:bottom w:val="nil" w:sz="0" w:space="0" w:color="000000" tmln="20, 20, 20, 0, 0"/>
+          <w:right w:val="nil" w:sz="0" w:space="0" w:color="000000" tmln="20, 20, 20, 0, 0"/>
+          <w:between w:val="nil" w:sz="0" w:space="0" w:color="000000" tmln="20, 20, 20, 0, 0"/>
+        </w:pBdr>
+        <w:shd w:val="none"/>
+        <w:rPr>
+          <w:rFonts w:ascii="Consolas" w:hAnsi="Consolas"/>
+          <w:b/>
+          <w:bCs/>
+          <w:color w:val="ce9178"/>
+          <w:sz w:val="32"/>
+          <w:szCs w:val="32"/>
+          <w:lang w:val="en-us" w:eastAsia="zh-cn" w:bidi="ar-sa"/>
+        </w:rPr>
+      </w:pPr>
+      <w:r>
+        <w:rPr>
+          <w:rFonts w:ascii="Consolas" w:hAnsi="Consolas"/>
+          <w:b/>
+          <w:bCs/>
+          <w:color w:val="ce9178"/>
+          <w:sz w:val="32"/>
+          <w:szCs w:val="32"/>
+          <w:lang w:val="en-us" w:eastAsia="zh-cn" w:bidi="ar-sa"/>
+        </w:rPr>
+        <w:t>    </w:t>
+      </w:r>
+      <w:r>
+        <w:rPr>
+          <w:rFonts w:ascii="Consolas" w:hAnsi="Consolas"/>
+          <w:b/>
+          <w:bCs/>
+          <w:color w:val="569cd6"/>
+          <w:sz w:val="32"/>
+          <w:szCs w:val="32"/>
+          <w:lang w:val="en-us" w:eastAsia="zh-cn" w:bidi="ar-sa"/>
+        </w:rPr>
+        <w:t>int</w:t>
+      </w:r>
+      <w:r>
+        <w:rPr>
+          <w:rFonts w:ascii="Consolas" w:hAnsi="Consolas"/>
+          <w:b/>
+          <w:bCs/>
+          <w:color w:val="ce9178"/>
+          <w:sz w:val="32"/>
+          <w:szCs w:val="32"/>
+          <w:lang w:val="en-us" w:eastAsia="zh-cn" w:bidi="ar-sa"/>
+        </w:rPr>
+        <w:t> </w:t>
+      </w:r>
+      <w:r>
+        <w:rPr>
+          <w:rFonts w:ascii="Consolas" w:hAnsi="Consolas"/>
+          <w:b/>
+          <w:bCs/>
+          <w:color w:val="9cdcfe"/>
+          <w:sz w:val="32"/>
+          <w:szCs w:val="32"/>
+          <w:lang w:val="en-us" w:eastAsia="zh-cn" w:bidi="ar-sa"/>
+        </w:rPr>
+        <w:t>admno</w:t>
+      </w:r>
+      <w:r>
+        <w:rPr>
+          <w:rFonts w:ascii="Consolas" w:hAnsi="Consolas"/>
+          <w:b/>
+          <w:bCs/>
+          <w:color w:val="ce9178"/>
+          <w:sz w:val="32"/>
+          <w:szCs w:val="32"/>
+          <w:lang w:val="en-us" w:eastAsia="zh-cn" w:bidi="ar-sa"/>
+        </w:rPr>
+        <w:t>;</w:t>
+      </w:r>
+    </w:p>
+    <w:p>
+      <w:pPr>
+        <w:spacing w:line="440" w:lineRule="atLeast"/>
+        <w:pBdr>
+          <w:top w:val="nil" w:sz="0" w:space="0" w:color="000000" tmln="20, 20, 20, 0, 0"/>
+          <w:left w:val="nil" w:sz="0" w:space="0" w:color="000000" tmln="20, 20, 20, 0, 0"/>
+          <w:bottom w:val="nil" w:sz="0" w:space="0" w:color="000000" tmln="20, 20, 20, 0, 0"/>
+          <w:right w:val="nil" w:sz="0" w:space="0" w:color="000000" tmln="20, 20, 20, 0, 0"/>
+          <w:between w:val="nil" w:sz="0" w:space="0" w:color="000000" tmln="20, 20, 20, 0, 0"/>
+        </w:pBdr>
+        <w:shd w:val="none"/>
+        <w:rPr>
+          <w:rFonts w:ascii="Consolas" w:hAnsi="Consolas"/>
+          <w:b/>
+          <w:bCs/>
+          <w:color w:val="ce9178"/>
+          <w:sz w:val="32"/>
+          <w:szCs w:val="32"/>
+          <w:lang w:val="en-us" w:eastAsia="zh-cn" w:bidi="ar-sa"/>
+        </w:rPr>
+      </w:pPr>
+      <w:r>
+        <w:rPr>
+          <w:rFonts w:ascii="Consolas" w:hAnsi="Consolas"/>
+          <w:b/>
+          <w:bCs/>
+          <w:color w:val="ce9178"/>
+          <w:sz w:val="32"/>
+          <w:szCs w:val="32"/>
+          <w:lang w:val="en-us" w:eastAsia="zh-cn" w:bidi="ar-sa"/>
+        </w:rPr>
+        <w:t>    </w:t>
+      </w:r>
+      <w:r>
+        <w:rPr>
+          <w:rFonts w:ascii="Consolas" w:hAnsi="Consolas"/>
+          <w:b/>
+          <w:bCs/>
+          <w:color w:val="569cd6"/>
+          <w:sz w:val="32"/>
+          <w:szCs w:val="32"/>
+          <w:lang w:val="en-us" w:eastAsia="zh-cn" w:bidi="ar-sa"/>
+        </w:rPr>
+        <w:t>char</w:t>
+      </w:r>
+      <w:r>
+        <w:rPr>
+          <w:rFonts w:ascii="Consolas" w:hAnsi="Consolas"/>
+          <w:b/>
+          <w:bCs/>
+          <w:color w:val="ce9178"/>
+          <w:sz w:val="32"/>
+          <w:szCs w:val="32"/>
+          <w:lang w:val="en-us" w:eastAsia="zh-cn" w:bidi="ar-sa"/>
+        </w:rPr>
+        <w:t> </w:t>
+      </w:r>
+      <w:r>
+        <w:rPr>
+          <w:rFonts w:ascii="Consolas" w:hAnsi="Consolas"/>
+          <w:b/>
+          <w:bCs/>
+          <w:color w:val="9cdcfe"/>
+          <w:sz w:val="32"/>
+          <w:szCs w:val="32"/>
+          <w:lang w:val="en-us" w:eastAsia="zh-cn" w:bidi="ar-sa"/>
+        </w:rPr>
+        <w:t>sname</w:t>
+      </w:r>
+      <w:r>
+        <w:rPr>
+          <w:rFonts w:ascii="Consolas" w:hAnsi="Consolas"/>
+          <w:b/>
+          <w:bCs/>
+          <w:color w:val="ce9178"/>
+          <w:sz w:val="32"/>
+          <w:szCs w:val="32"/>
+          <w:lang w:val="en-us" w:eastAsia="zh-cn" w:bidi="ar-sa"/>
+        </w:rPr>
+        <w:t>[</w:t>
+      </w:r>
+      <w:r>
+        <w:rPr>
+          <w:rFonts w:ascii="Consolas" w:hAnsi="Consolas"/>
+          <w:b/>
+          <w:bCs/>
+          <w:color w:val="dcdcaa"/>
+          <w:sz w:val="32"/>
+          <w:szCs w:val="32"/>
+          <w:lang w:val="en-us" w:eastAsia="zh-cn" w:bidi="ar-sa"/>
+        </w:rPr>
+        <w:t>20</w:t>
+      </w:r>
+      <w:r>
+        <w:rPr>
+          <w:rFonts w:ascii="Consolas" w:hAnsi="Consolas"/>
+          <w:b/>
+          <w:bCs/>
+          <w:color w:val="ce9178"/>
+          <w:sz w:val="32"/>
+          <w:szCs w:val="32"/>
+          <w:lang w:val="en-us" w:eastAsia="zh-cn" w:bidi="ar-sa"/>
+        </w:rPr>
+        <w:t>];</w:t>
+      </w:r>
+    </w:p>
+    <w:p>
+      <w:pPr>
+        <w:spacing w:line="440" w:lineRule="atLeast"/>
+        <w:pBdr>
+          <w:top w:val="nil" w:sz="0" w:space="0" w:color="000000" tmln="20, 20, 20, 0, 0"/>
+          <w:left w:val="nil" w:sz="0" w:space="0" w:color="000000" tmln="20, 20, 20, 0, 0"/>
+          <w:bottom w:val="nil" w:sz="0" w:space="0" w:color="000000" tmln="20, 20, 20, 0, 0"/>
+          <w:right w:val="nil" w:sz="0" w:space="0" w:color="000000" tmln="20, 20, 20, 0, 0"/>
+          <w:between w:val="nil" w:sz="0" w:space="0" w:color="000000" tmln="20, 20, 20, 0, 0"/>
+        </w:pBdr>
+        <w:shd w:val="none"/>
+        <w:rPr>
+          <w:rFonts w:ascii="Consolas" w:hAnsi="Consolas"/>
+          <w:b/>
+          <w:bCs/>
+          <w:color w:val="4ec9b0"/>
+          <w:sz w:val="32"/>
+          <w:szCs w:val="32"/>
+          <w:lang w:val="en-us" w:eastAsia="zh-cn" w:bidi="ar-sa"/>
+        </w:rPr>
+      </w:pPr>
+      <w:r>
+        <w:rPr>
+          <w:rFonts w:ascii="Consolas" w:hAnsi="Consolas"/>
+          <w:b/>
+          <w:bCs/>
+          <w:color w:val="ce9178"/>
+          <w:sz w:val="32"/>
+          <w:szCs w:val="32"/>
+          <w:lang w:val="en-us" w:eastAsia="zh-cn" w:bidi="ar-sa"/>
+        </w:rPr>
+        <w:t>    </w:t>
+      </w:r>
+      <w:r>
+        <w:rPr>
+          <w:rFonts w:ascii="Consolas" w:hAnsi="Consolas"/>
+          <w:b/>
+          <w:bCs/>
+          <w:color w:val="569cd6"/>
+          <w:sz w:val="32"/>
+          <w:szCs w:val="32"/>
+          <w:lang w:val="en-us" w:eastAsia="zh-cn" w:bidi="ar-sa"/>
+        </w:rPr>
+        <w:t>class</w:t>
+      </w:r>
+      <w:r>
+        <w:rPr>
+          <w:rFonts w:ascii="Consolas" w:hAnsi="Consolas"/>
+          <w:b/>
+          <w:bCs/>
+          <w:color w:val="ce9178"/>
+          <w:sz w:val="32"/>
+          <w:szCs w:val="32"/>
+          <w:lang w:val="en-us" w:eastAsia="zh-cn" w:bidi="ar-sa"/>
+        </w:rPr>
+        <w:t> </w:t>
+      </w:r>
+      <w:r>
+        <w:rPr>
+          <w:rFonts w:ascii="Consolas" w:hAnsi="Consolas"/>
+          <w:b/>
+          <w:bCs/>
+          <w:color w:val="4ec9b0"/>
+          <w:sz w:val="32"/>
+          <w:szCs w:val="32"/>
+          <w:lang w:val="en-us" w:eastAsia="zh-cn" w:bidi="ar-sa"/>
+        </w:rPr>
+        <w:t>Student_Marks</w:t>
+      </w:r>
+    </w:p>
+    <w:p>
+      <w:pPr>
+        <w:spacing w:line="440" w:lineRule="atLeast"/>
+        <w:pBdr>
+          <w:top w:val="nil" w:sz="0" w:space="0" w:color="000000" tmln="20, 20, 20, 0, 0"/>
+          <w:left w:val="nil" w:sz="0" w:space="0" w:color="000000" tmln="20, 20, 20, 0, 0"/>
+          <w:bottom w:val="nil" w:sz="0" w:space="0" w:color="000000" tmln="20, 20, 20, 0, 0"/>
+          <w:right w:val="nil" w:sz="0" w:space="0" w:color="000000" tmln="20, 20, 20, 0, 0"/>
+          <w:between w:val="nil" w:sz="0" w:space="0" w:color="000000" tmln="20, 20, 20, 0, 0"/>
+        </w:pBdr>
+        <w:shd w:val="none"/>
+        <w:rPr>
+          <w:rFonts w:ascii="Consolas" w:hAnsi="Consolas"/>
+          <w:b/>
+          <w:bCs/>
+          <w:color w:val="ce9178"/>
+          <w:sz w:val="32"/>
+          <w:szCs w:val="32"/>
+          <w:lang w:val="en-us" w:eastAsia="zh-cn" w:bidi="ar-sa"/>
+        </w:rPr>
+      </w:pPr>
+      <w:r>
+        <w:rPr>
+          <w:rFonts w:ascii="Consolas" w:hAnsi="Consolas"/>
+          <w:b/>
+          <w:bCs/>
+          <w:color w:val="ce9178"/>
+          <w:sz w:val="32"/>
+          <w:szCs w:val="32"/>
+          <w:lang w:val="en-us" w:eastAsia="zh-cn" w:bidi="ar-sa"/>
+        </w:rPr>
+        <w:t>    {</w:t>
+      </w:r>
+    </w:p>
+    <w:p>
+      <w:pPr>
+        <w:spacing w:line="440" w:lineRule="atLeast"/>
+        <w:pBdr>
+          <w:top w:val="nil" w:sz="0" w:space="0" w:color="000000" tmln="20, 20, 20, 0, 0"/>
+          <w:left w:val="nil" w:sz="0" w:space="0" w:color="000000" tmln="20, 20, 20, 0, 0"/>
+          <w:bottom w:val="nil" w:sz="0" w:space="0" w:color="000000" tmln="20, 20, 20, 0, 0"/>
+          <w:right w:val="nil" w:sz="0" w:space="0" w:color="000000" tmln="20, 20, 20, 0, 0"/>
+          <w:between w:val="nil" w:sz="0" w:space="0" w:color="000000" tmln="20, 20, 20, 0, 0"/>
+        </w:pBdr>
+        <w:shd w:val="none"/>
+        <w:rPr>
+          <w:rFonts w:ascii="Consolas" w:hAnsi="Consolas"/>
+          <w:b/>
+          <w:bCs/>
+          <w:color w:val="ce9178"/>
+          <w:sz w:val="32"/>
+          <w:szCs w:val="32"/>
+          <w:lang w:val="en-us" w:eastAsia="zh-cn" w:bidi="ar-sa"/>
+        </w:rPr>
+      </w:pPr>
+      <w:r>
+        <w:rPr>
+          <w:rFonts w:ascii="Consolas" w:hAnsi="Consolas"/>
+          <w:b/>
+          <w:bCs/>
+          <w:color w:val="ce9178"/>
+          <w:sz w:val="32"/>
+          <w:szCs w:val="32"/>
+          <w:lang w:val="en-us" w:eastAsia="zh-cn" w:bidi="ar-sa"/>
+        </w:rPr>
+        <w:t>        </w:t>
+      </w:r>
+      <w:r>
+        <w:rPr>
+          <w:rFonts w:ascii="Consolas" w:hAnsi="Consolas"/>
+          <w:b/>
+          <w:bCs/>
+          <w:color w:val="569cd6"/>
+          <w:sz w:val="32"/>
+          <w:szCs w:val="32"/>
+          <w:lang w:val="en-us" w:eastAsia="zh-cn" w:bidi="ar-sa"/>
+        </w:rPr>
+        <w:t>float</w:t>
+      </w:r>
+      <w:r>
+        <w:rPr>
+          <w:rFonts w:ascii="Consolas" w:hAnsi="Consolas"/>
+          <w:b/>
+          <w:bCs/>
+          <w:color w:val="ce9178"/>
+          <w:sz w:val="32"/>
+          <w:szCs w:val="32"/>
+          <w:lang w:val="en-us" w:eastAsia="zh-cn" w:bidi="ar-sa"/>
+        </w:rPr>
+        <w:t> </w:t>
+      </w:r>
+      <w:r>
+        <w:rPr>
+          <w:rFonts w:ascii="Consolas" w:hAnsi="Consolas"/>
+          <w:b/>
+          <w:bCs/>
+          <w:color w:val="9cdcfe"/>
+          <w:sz w:val="32"/>
+          <w:szCs w:val="32"/>
+          <w:lang w:val="en-us" w:eastAsia="zh-cn" w:bidi="ar-sa"/>
+        </w:rPr>
+        <w:t>eng</w:t>
+      </w:r>
+      <w:r>
+        <w:rPr>
+          <w:rFonts w:ascii="Consolas" w:hAnsi="Consolas"/>
+          <w:b/>
+          <w:bCs/>
+          <w:color w:val="ce9178"/>
+          <w:sz w:val="32"/>
+          <w:szCs w:val="32"/>
+          <w:lang w:val="en-us" w:eastAsia="zh-cn" w:bidi="ar-sa"/>
+        </w:rPr>
+        <w:t>, </w:t>
+      </w:r>
+      <w:r>
+        <w:rPr>
+          <w:rFonts w:ascii="Consolas" w:hAnsi="Consolas"/>
+          <w:b/>
+          <w:bCs/>
+          <w:color w:val="9cdcfe"/>
+          <w:sz w:val="32"/>
+          <w:szCs w:val="32"/>
+          <w:lang w:val="en-us" w:eastAsia="zh-cn" w:bidi="ar-sa"/>
+        </w:rPr>
+        <w:t>math</w:t>
+      </w:r>
+      <w:r>
+        <w:rPr>
+          <w:rFonts w:ascii="Consolas" w:hAnsi="Consolas"/>
+          <w:b/>
+          <w:bCs/>
+          <w:color w:val="ce9178"/>
+          <w:sz w:val="32"/>
+          <w:szCs w:val="32"/>
+          <w:lang w:val="en-us" w:eastAsia="zh-cn" w:bidi="ar-sa"/>
+        </w:rPr>
+        <w:t>, </w:t>
+      </w:r>
+      <w:r>
+        <w:rPr>
+          <w:rFonts w:ascii="Consolas" w:hAnsi="Consolas"/>
+          <w:b/>
+          <w:bCs/>
+          <w:color w:val="9cdcfe"/>
+          <w:sz w:val="32"/>
+          <w:szCs w:val="32"/>
+          <w:lang w:val="en-us" w:eastAsia="zh-cn" w:bidi="ar-sa"/>
+        </w:rPr>
+        <w:t>sci</w:t>
+      </w:r>
+      <w:r>
+        <w:rPr>
+          <w:rFonts w:ascii="Consolas" w:hAnsi="Consolas"/>
+          <w:b/>
+          <w:bCs/>
+          <w:color w:val="ce9178"/>
+          <w:sz w:val="32"/>
+          <w:szCs w:val="32"/>
+          <w:lang w:val="en-us" w:eastAsia="zh-cn" w:bidi="ar-sa"/>
+        </w:rPr>
+        <w:t>, </w:t>
+      </w:r>
+      <w:r>
+        <w:rPr>
+          <w:rFonts w:ascii="Consolas" w:hAnsi="Consolas"/>
+          <w:b/>
+          <w:bCs/>
+          <w:color w:val="9cdcfe"/>
+          <w:sz w:val="32"/>
+          <w:szCs w:val="32"/>
+          <w:lang w:val="en-us" w:eastAsia="zh-cn" w:bidi="ar-sa"/>
+        </w:rPr>
+        <w:t>csci</w:t>
+      </w:r>
+      <w:r>
+        <w:rPr>
+          <w:rFonts w:ascii="Consolas" w:hAnsi="Consolas"/>
+          <w:b/>
+          <w:bCs/>
+          <w:color w:val="ce9178"/>
+          <w:sz w:val="32"/>
+          <w:szCs w:val="32"/>
+          <w:lang w:val="en-us" w:eastAsia="zh-cn" w:bidi="ar-sa"/>
+        </w:rPr>
+        <w:t>, </w:t>
+      </w:r>
+      <w:r>
+        <w:rPr>
+          <w:rFonts w:ascii="Consolas" w:hAnsi="Consolas"/>
+          <w:b/>
+          <w:bCs/>
+          <w:color w:val="9cdcfe"/>
+          <w:sz w:val="32"/>
+          <w:szCs w:val="32"/>
+          <w:lang w:val="en-us" w:eastAsia="zh-cn" w:bidi="ar-sa"/>
+        </w:rPr>
+        <w:t>hi</w:t>
+      </w:r>
+      <w:r>
+        <w:rPr>
+          <w:rFonts w:ascii="Consolas" w:hAnsi="Consolas"/>
+          <w:b/>
+          <w:bCs/>
+          <w:color w:val="ce9178"/>
+          <w:sz w:val="32"/>
+          <w:szCs w:val="32"/>
+          <w:lang w:val="en-us" w:eastAsia="zh-cn" w:bidi="ar-sa"/>
+        </w:rPr>
+        <w:t>, </w:t>
+      </w:r>
+      <w:r>
+        <w:rPr>
+          <w:rFonts w:ascii="Consolas" w:hAnsi="Consolas"/>
+          <w:b/>
+          <w:bCs/>
+          <w:color w:val="9cdcfe"/>
+          <w:sz w:val="32"/>
+          <w:szCs w:val="32"/>
+          <w:lang w:val="en-us" w:eastAsia="zh-cn" w:bidi="ar-sa"/>
+        </w:rPr>
+        <w:t>total</w:t>
+      </w:r>
+      <w:r>
+        <w:rPr>
+          <w:rFonts w:ascii="Consolas" w:hAnsi="Consolas"/>
+          <w:b/>
+          <w:bCs/>
+          <w:color w:val="ce9178"/>
+          <w:sz w:val="32"/>
+          <w:szCs w:val="32"/>
+          <w:lang w:val="en-us" w:eastAsia="zh-cn" w:bidi="ar-sa"/>
+        </w:rPr>
+        <w:t>;</w:t>
+      </w:r>
+    </w:p>
+    <w:p>
+      <w:pPr>
+        <w:spacing w:line="440" w:lineRule="atLeast"/>
+        <w:pBdr>
+          <w:top w:val="nil" w:sz="0" w:space="0" w:color="000000" tmln="20, 20, 20, 0, 0"/>
+          <w:left w:val="nil" w:sz="0" w:space="0" w:color="000000" tmln="20, 20, 20, 0, 0"/>
+          <w:bottom w:val="nil" w:sz="0" w:space="0" w:color="000000" tmln="20, 20, 20, 0, 0"/>
+          <w:right w:val="nil" w:sz="0" w:space="0" w:color="000000" tmln="20, 20, 20, 0, 0"/>
+          <w:between w:val="nil" w:sz="0" w:space="0" w:color="000000" tmln="20, 20, 20, 0, 0"/>
+        </w:pBdr>
+        <w:shd w:val="none"/>
+        <w:rPr>
+          <w:rFonts w:ascii="Consolas" w:hAnsi="Consolas"/>
+          <w:b/>
+          <w:bCs/>
+          <w:color w:val="ce9178"/>
+          <w:sz w:val="32"/>
+          <w:szCs w:val="32"/>
+          <w:lang w:val="en-us" w:eastAsia="zh-cn" w:bidi="ar-sa"/>
+        </w:rPr>
+      </w:pPr>
+      <w:r>
+        <w:rPr>
+          <w:rFonts w:ascii="Consolas" w:hAnsi="Consolas"/>
+          <w:b/>
+          <w:bCs/>
+          <w:color w:val="ce9178"/>
+          <w:sz w:val="32"/>
+          <w:szCs w:val="32"/>
+          <w:lang w:val="en-us" w:eastAsia="zh-cn" w:bidi="ar-sa"/>
+        </w:rPr>
+        <w:t>        </w:t>
+      </w:r>
+      <w:r>
+        <w:rPr>
+          <w:rFonts w:ascii="Consolas" w:hAnsi="Consolas"/>
+          <w:b/>
+          <w:bCs/>
+          <w:color w:val="569cd6"/>
+          <w:sz w:val="32"/>
+          <w:szCs w:val="32"/>
+          <w:lang w:val="en-us" w:eastAsia="zh-cn" w:bidi="ar-sa"/>
+        </w:rPr>
+        <w:t>public:</w:t>
+      </w:r>
+      <w:r>
+        <w:rPr>
+          <w:rFonts w:ascii="Consolas" w:hAnsi="Consolas"/>
+          <w:b/>
+          <w:bCs/>
+          <w:color w:val="ce9178"/>
+          <w:sz w:val="32"/>
+          <w:szCs w:val="32"/>
+          <w:lang w:val="en-us" w:eastAsia="zh-cn" w:bidi="ar-sa"/>
+        </w:rPr>
+        <w:t> </w:t>
+      </w:r>
+    </w:p>
+    <w:p>
+      <w:pPr>
+        <w:spacing w:line="440" w:lineRule="atLeast"/>
+        <w:pBdr>
+          <w:top w:val="nil" w:sz="0" w:space="0" w:color="000000" tmln="20, 20, 20, 0, 0"/>
+          <w:left w:val="nil" w:sz="0" w:space="0" w:color="000000" tmln="20, 20, 20, 0, 0"/>
+          <w:bottom w:val="nil" w:sz="0" w:space="0" w:color="000000" tmln="20, 20, 20, 0, 0"/>
+          <w:right w:val="nil" w:sz="0" w:space="0" w:color="000000" tmln="20, 20, 20, 0, 0"/>
+          <w:between w:val="nil" w:sz="0" w:space="0" w:color="000000" tmln="20, 20, 20, 0, 0"/>
+        </w:pBdr>
+        <w:shd w:val="none"/>
+        <w:rPr>
+          <w:rFonts w:ascii="Consolas" w:hAnsi="Consolas"/>
+          <w:b/>
+          <w:bCs/>
+          <w:color w:val="ce9178"/>
+          <w:sz w:val="32"/>
+          <w:szCs w:val="32"/>
+          <w:lang w:val="en-us" w:eastAsia="zh-cn" w:bidi="ar-sa"/>
+        </w:rPr>
+      </w:pPr>
+      <w:r>
+        <w:rPr>
+          <w:rFonts w:ascii="Consolas" w:hAnsi="Consolas"/>
+          <w:b/>
+          <w:bCs/>
+          <w:color w:val="ce9178"/>
+          <w:sz w:val="32"/>
+          <w:szCs w:val="32"/>
+          <w:lang w:val="en-us" w:eastAsia="zh-cn" w:bidi="ar-sa"/>
+        </w:rPr>
+        <w:t>        </w:t>
+      </w:r>
+      <w:r>
+        <w:rPr>
+          <w:rFonts w:ascii="Consolas" w:hAnsi="Consolas"/>
+          <w:b/>
+          <w:bCs/>
+          <w:color w:val="569cd6"/>
+          <w:sz w:val="32"/>
+          <w:szCs w:val="32"/>
+          <w:lang w:val="en-us" w:eastAsia="zh-cn" w:bidi="ar-sa"/>
+        </w:rPr>
+        <w:t>void</w:t>
+      </w:r>
+      <w:r>
+        <w:rPr>
+          <w:rFonts w:ascii="Consolas" w:hAnsi="Consolas"/>
+          <w:b/>
+          <w:bCs/>
+          <w:color w:val="ce9178"/>
+          <w:sz w:val="32"/>
+          <w:szCs w:val="32"/>
+          <w:lang w:val="en-us" w:eastAsia="zh-cn" w:bidi="ar-sa"/>
+        </w:rPr>
+        <w:t> </w:t>
+      </w:r>
+      <w:r>
+        <w:rPr>
+          <w:rFonts w:ascii="Consolas" w:hAnsi="Consolas"/>
+          <w:b/>
+          <w:bCs/>
+          <w:color w:val="b5cea8"/>
+          <w:sz w:val="32"/>
+          <w:szCs w:val="32"/>
+          <w:lang w:val="en-us" w:eastAsia="zh-cn" w:bidi="ar-sa"/>
+        </w:rPr>
+        <w:t>sMarks</w:t>
+      </w:r>
+      <w:r>
+        <w:rPr>
+          <w:rFonts w:ascii="Consolas" w:hAnsi="Consolas"/>
+          <w:b/>
+          <w:bCs/>
+          <w:color w:val="ce9178"/>
+          <w:sz w:val="32"/>
+          <w:szCs w:val="32"/>
+          <w:lang w:val="en-us" w:eastAsia="zh-cn" w:bidi="ar-sa"/>
+        </w:rPr>
+        <w:t>()</w:t>
+      </w:r>
+    </w:p>
+    <w:p>
+      <w:pPr>
+        <w:spacing w:line="440" w:lineRule="atLeast"/>
+        <w:pBdr>
+          <w:top w:val="nil" w:sz="0" w:space="0" w:color="000000" tmln="20, 20, 20, 0, 0"/>
+          <w:left w:val="nil" w:sz="0" w:space="0" w:color="000000" tmln="20, 20, 20, 0, 0"/>
+          <w:bottom w:val="nil" w:sz="0" w:space="0" w:color="000000" tmln="20, 20, 20, 0, 0"/>
+          <w:right w:val="nil" w:sz="0" w:space="0" w:color="000000" tmln="20, 20, 20, 0, 0"/>
+          <w:between w:val="nil" w:sz="0" w:space="0" w:color="000000" tmln="20, 20, 20, 0, 0"/>
+        </w:pBdr>
+        <w:shd w:val="none"/>
+        <w:rPr>
+          <w:rFonts w:ascii="Consolas" w:hAnsi="Consolas"/>
+          <w:b/>
+          <w:bCs/>
+          <w:color w:val="ce9178"/>
+          <w:sz w:val="32"/>
+          <w:szCs w:val="32"/>
+          <w:lang w:val="en-us" w:eastAsia="zh-cn" w:bidi="ar-sa"/>
+        </w:rPr>
+      </w:pPr>
+      <w:r>
+        <w:rPr>
+          <w:rFonts w:ascii="Consolas" w:hAnsi="Consolas"/>
+          <w:b/>
+          <w:bCs/>
+          <w:color w:val="ce9178"/>
+          <w:sz w:val="32"/>
+          <w:szCs w:val="32"/>
+          <w:lang w:val="en-us" w:eastAsia="zh-cn" w:bidi="ar-sa"/>
+        </w:rPr>
+        <w:t>        {</w:t>
+      </w:r>
+    </w:p>
+    <w:p>
+      <w:pPr>
+        <w:spacing w:line="440" w:lineRule="atLeast"/>
+        <w:pBdr>
+          <w:top w:val="nil" w:sz="0" w:space="0" w:color="000000" tmln="20, 20, 20, 0, 0"/>
+          <w:left w:val="nil" w:sz="0" w:space="0" w:color="000000" tmln="20, 20, 20, 0, 0"/>
+          <w:bottom w:val="nil" w:sz="0" w:space="0" w:color="000000" tmln="20, 20, 20, 0, 0"/>
+          <w:right w:val="nil" w:sz="0" w:space="0" w:color="000000" tmln="20, 20, 20, 0, 0"/>
+          <w:between w:val="nil" w:sz="0" w:space="0" w:color="000000" tmln="20, 20, 20, 0, 0"/>
+        </w:pBdr>
+        <w:shd w:val="none"/>
+        <w:rPr>
+          <w:rFonts w:ascii="Consolas" w:hAnsi="Consolas"/>
+          <w:b/>
+          <w:bCs/>
+          <w:color w:val="ce9178"/>
+          <w:sz w:val="32"/>
+          <w:szCs w:val="32"/>
+          <w:lang w:val="en-us" w:eastAsia="zh-cn" w:bidi="ar-sa"/>
+        </w:rPr>
+      </w:pPr>
+      <w:r>
+        <w:rPr>
+          <w:rFonts w:ascii="Consolas" w:hAnsi="Consolas"/>
+          <w:b/>
+          <w:bCs/>
+          <w:color w:val="ce9178"/>
+          <w:sz w:val="32"/>
+          <w:szCs w:val="32"/>
+          <w:lang w:val="en-us" w:eastAsia="zh-cn" w:bidi="ar-sa"/>
+        </w:rPr>
+        <w:t>            </w:t>
+      </w:r>
+      <w:r>
+        <w:rPr>
+          <w:rFonts w:ascii="Consolas" w:hAnsi="Consolas"/>
+          <w:b/>
+          <w:bCs/>
+          <w:color w:val="9cdcfe"/>
+          <w:sz w:val="32"/>
+          <w:szCs w:val="32"/>
+          <w:lang w:val="en-us" w:eastAsia="zh-cn" w:bidi="ar-sa"/>
+        </w:rPr>
+        <w:t>cout</w:t>
+      </w:r>
+      <w:r>
+        <w:rPr>
+          <w:rFonts w:ascii="Consolas" w:hAnsi="Consolas"/>
+          <w:b/>
+          <w:bCs/>
+          <w:color w:val="b5cea8"/>
+          <w:sz w:val="32"/>
+          <w:szCs w:val="32"/>
+          <w:lang w:val="en-us" w:eastAsia="zh-cn" w:bidi="ar-sa"/>
+        </w:rPr>
+        <w:t>&lt;&lt;</w:t>
+      </w:r>
+      <w:r>
+        <w:rPr>
+          <w:rFonts w:ascii="Consolas" w:hAnsi="Consolas"/>
+          <w:b/>
+          <w:bCs/>
+          <w:color w:val="d4d4d4"/>
+          <w:sz w:val="32"/>
+          <w:szCs w:val="32"/>
+          <w:lang w:val="en-us" w:eastAsia="zh-cn" w:bidi="ar-sa"/>
+        </w:rPr>
+        <w:t>"Enter the marks of english, maths , science, computer science, hindi respectively: "</w:t>
+      </w:r>
+      <w:r>
+        <w:rPr>
+          <w:rFonts w:ascii="Consolas" w:hAnsi="Consolas"/>
+          <w:b/>
+          <w:bCs/>
+          <w:color w:val="b5cea8"/>
+          <w:sz w:val="32"/>
+          <w:szCs w:val="32"/>
+          <w:lang w:val="en-us" w:eastAsia="zh-cn" w:bidi="ar-sa"/>
+        </w:rPr>
+        <w:t>&lt;&lt;endl</w:t>
+      </w:r>
+      <w:r>
+        <w:rPr>
+          <w:rFonts w:ascii="Consolas" w:hAnsi="Consolas"/>
+          <w:b/>
+          <w:bCs/>
+          <w:color w:val="ce9178"/>
+          <w:sz w:val="32"/>
+          <w:szCs w:val="32"/>
+          <w:lang w:val="en-us" w:eastAsia="zh-cn" w:bidi="ar-sa"/>
+        </w:rPr>
+        <w:t>;</w:t>
+      </w:r>
+    </w:p>
+    <w:p>
+      <w:pPr>
+        <w:spacing w:line="440" w:lineRule="atLeast"/>
+        <w:pBdr>
+          <w:top w:val="nil" w:sz="0" w:space="0" w:color="000000" tmln="20, 20, 20, 0, 0"/>
+          <w:left w:val="nil" w:sz="0" w:space="0" w:color="000000" tmln="20, 20, 20, 0, 0"/>
+          <w:bottom w:val="nil" w:sz="0" w:space="0" w:color="000000" tmln="20, 20, 20, 0, 0"/>
+          <w:right w:val="nil" w:sz="0" w:space="0" w:color="000000" tmln="20, 20, 20, 0, 0"/>
+          <w:between w:val="nil" w:sz="0" w:space="0" w:color="000000" tmln="20, 20, 20, 0, 0"/>
+        </w:pBdr>
+        <w:shd w:val="none"/>
+        <w:rPr>
+          <w:rFonts w:ascii="Consolas" w:hAnsi="Consolas"/>
+          <w:b/>
+          <w:bCs/>
+          <w:color w:val="ce9178"/>
+          <w:sz w:val="32"/>
+          <w:szCs w:val="32"/>
+          <w:lang w:val="en-us" w:eastAsia="zh-cn" w:bidi="ar-sa"/>
+        </w:rPr>
+      </w:pPr>
+      <w:r>
+        <w:rPr>
+          <w:rFonts w:ascii="Consolas" w:hAnsi="Consolas"/>
+          <w:b/>
+          <w:bCs/>
+          <w:color w:val="ce9178"/>
+          <w:sz w:val="32"/>
+          <w:szCs w:val="32"/>
+          <w:lang w:val="en-us" w:eastAsia="zh-cn" w:bidi="ar-sa"/>
+        </w:rPr>
+        <w:t>            </w:t>
+      </w:r>
+      <w:r>
+        <w:rPr>
+          <w:rFonts w:ascii="Consolas" w:hAnsi="Consolas"/>
+          <w:b/>
+          <w:bCs/>
+          <w:color w:val="9cdcfe"/>
+          <w:sz w:val="32"/>
+          <w:szCs w:val="32"/>
+          <w:lang w:val="en-us" w:eastAsia="zh-cn" w:bidi="ar-sa"/>
+        </w:rPr>
+        <w:t>cin</w:t>
+      </w:r>
+      <w:r>
+        <w:rPr>
+          <w:rFonts w:ascii="Consolas" w:hAnsi="Consolas"/>
+          <w:b/>
+          <w:bCs/>
+          <w:color w:val="b5cea8"/>
+          <w:sz w:val="32"/>
+          <w:szCs w:val="32"/>
+          <w:lang w:val="en-us" w:eastAsia="zh-cn" w:bidi="ar-sa"/>
+        </w:rPr>
+        <w:t>&gt;&gt;</w:t>
+      </w:r>
+      <w:r>
+        <w:rPr>
+          <w:rFonts w:ascii="Consolas" w:hAnsi="Consolas"/>
+          <w:b/>
+          <w:bCs/>
+          <w:color w:val="9cdcfe"/>
+          <w:sz w:val="32"/>
+          <w:szCs w:val="32"/>
+          <w:lang w:val="en-us" w:eastAsia="zh-cn" w:bidi="ar-sa"/>
+        </w:rPr>
+        <w:t>eng</w:t>
+      </w:r>
+      <w:r>
+        <w:rPr>
+          <w:rFonts w:ascii="Consolas" w:hAnsi="Consolas"/>
+          <w:b/>
+          <w:bCs/>
+          <w:color w:val="b5cea8"/>
+          <w:sz w:val="32"/>
+          <w:szCs w:val="32"/>
+          <w:lang w:val="en-us" w:eastAsia="zh-cn" w:bidi="ar-sa"/>
+        </w:rPr>
+        <w:t>&gt;&gt;</w:t>
+      </w:r>
+      <w:r>
+        <w:rPr>
+          <w:rFonts w:ascii="Consolas" w:hAnsi="Consolas"/>
+          <w:b/>
+          <w:bCs/>
+          <w:color w:val="9cdcfe"/>
+          <w:sz w:val="32"/>
+          <w:szCs w:val="32"/>
+          <w:lang w:val="en-us" w:eastAsia="zh-cn" w:bidi="ar-sa"/>
+        </w:rPr>
+        <w:t>math</w:t>
+      </w:r>
+      <w:r>
+        <w:rPr>
+          <w:rFonts w:ascii="Consolas" w:hAnsi="Consolas"/>
+          <w:b/>
+          <w:bCs/>
+          <w:color w:val="b5cea8"/>
+          <w:sz w:val="32"/>
+          <w:szCs w:val="32"/>
+          <w:lang w:val="en-us" w:eastAsia="zh-cn" w:bidi="ar-sa"/>
+        </w:rPr>
+        <w:t>&gt;&gt;</w:t>
+      </w:r>
+      <w:r>
+        <w:rPr>
+          <w:rFonts w:ascii="Consolas" w:hAnsi="Consolas"/>
+          <w:b/>
+          <w:bCs/>
+          <w:color w:val="9cdcfe"/>
+          <w:sz w:val="32"/>
+          <w:szCs w:val="32"/>
+          <w:lang w:val="en-us" w:eastAsia="zh-cn" w:bidi="ar-sa"/>
+        </w:rPr>
+        <w:t>sci</w:t>
+      </w:r>
+      <w:r>
+        <w:rPr>
+          <w:rFonts w:ascii="Consolas" w:hAnsi="Consolas"/>
+          <w:b/>
+          <w:bCs/>
+          <w:color w:val="b5cea8"/>
+          <w:sz w:val="32"/>
+          <w:szCs w:val="32"/>
+          <w:lang w:val="en-us" w:eastAsia="zh-cn" w:bidi="ar-sa"/>
+        </w:rPr>
+        <w:t>&gt;&gt;</w:t>
+      </w:r>
+      <w:r>
+        <w:rPr>
+          <w:rFonts w:ascii="Consolas" w:hAnsi="Consolas"/>
+          <w:b/>
+          <w:bCs/>
+          <w:color w:val="9cdcfe"/>
+          <w:sz w:val="32"/>
+          <w:szCs w:val="32"/>
+          <w:lang w:val="en-us" w:eastAsia="zh-cn" w:bidi="ar-sa"/>
+        </w:rPr>
+        <w:t>csci</w:t>
+      </w:r>
+      <w:r>
+        <w:rPr>
+          <w:rFonts w:ascii="Consolas" w:hAnsi="Consolas"/>
+          <w:b/>
+          <w:bCs/>
+          <w:color w:val="b5cea8"/>
+          <w:sz w:val="32"/>
+          <w:szCs w:val="32"/>
+          <w:lang w:val="en-us" w:eastAsia="zh-cn" w:bidi="ar-sa"/>
+        </w:rPr>
+        <w:t>&gt;&gt;</w:t>
+      </w:r>
+      <w:r>
+        <w:rPr>
+          <w:rFonts w:ascii="Consolas" w:hAnsi="Consolas"/>
+          <w:b/>
+          <w:bCs/>
+          <w:color w:val="9cdcfe"/>
+          <w:sz w:val="32"/>
+          <w:szCs w:val="32"/>
+          <w:lang w:val="en-us" w:eastAsia="zh-cn" w:bidi="ar-sa"/>
+        </w:rPr>
+        <w:t>hi</w:t>
+      </w:r>
+      <w:r>
+        <w:rPr>
+          <w:rFonts w:ascii="Consolas" w:hAnsi="Consolas"/>
+          <w:b/>
+          <w:bCs/>
+          <w:color w:val="ce9178"/>
+          <w:sz w:val="32"/>
+          <w:szCs w:val="32"/>
+          <w:lang w:val="en-us" w:eastAsia="zh-cn" w:bidi="ar-sa"/>
+        </w:rPr>
+        <w:t>;</w:t>
+      </w:r>
+    </w:p>
+    <w:p>
+      <w:pPr>
+        <w:spacing w:line="440" w:lineRule="atLeast"/>
+        <w:pBdr>
+          <w:top w:val="nil" w:sz="0" w:space="0" w:color="000000" tmln="20, 20, 20, 0, 0"/>
+          <w:left w:val="nil" w:sz="0" w:space="0" w:color="000000" tmln="20, 20, 20, 0, 0"/>
+          <w:bottom w:val="nil" w:sz="0" w:space="0" w:color="000000" tmln="20, 20, 20, 0, 0"/>
+          <w:right w:val="nil" w:sz="0" w:space="0" w:color="000000" tmln="20, 20, 20, 0, 0"/>
+          <w:between w:val="nil" w:sz="0" w:space="0" w:color="000000" tmln="20, 20, 20, 0, 0"/>
+        </w:pBdr>
+        <w:shd w:val="none"/>
+        <w:rPr>
+          <w:rFonts w:ascii="Consolas" w:hAnsi="Consolas"/>
+          <w:b/>
+          <w:bCs/>
+          <w:color w:val="ce9178"/>
+          <w:sz w:val="32"/>
+          <w:szCs w:val="32"/>
+          <w:lang w:val="en-us" w:eastAsia="zh-cn" w:bidi="ar-sa"/>
+        </w:rPr>
+      </w:pPr>
+      <w:r>
+        <w:rPr>
+          <w:rFonts w:ascii="Consolas" w:hAnsi="Consolas"/>
+          <w:b/>
+          <w:bCs/>
+          <w:color w:val="ce9178"/>
+          <w:sz w:val="32"/>
+          <w:szCs w:val="32"/>
+          <w:lang w:val="en-us" w:eastAsia="zh-cn" w:bidi="ar-sa"/>
+        </w:rPr>
+        <w:t>        }</w:t>
+      </w:r>
+    </w:p>
+    <w:p>
+      <w:pPr>
+        <w:spacing w:line="440" w:lineRule="atLeast"/>
+        <w:pBdr>
+          <w:top w:val="nil" w:sz="0" w:space="0" w:color="000000" tmln="20, 20, 20, 0, 0"/>
+          <w:left w:val="nil" w:sz="0" w:space="0" w:color="000000" tmln="20, 20, 20, 0, 0"/>
+          <w:bottom w:val="nil" w:sz="0" w:space="0" w:color="000000" tmln="20, 20, 20, 0, 0"/>
+          <w:right w:val="nil" w:sz="0" w:space="0" w:color="000000" tmln="20, 20, 20, 0, 0"/>
+          <w:between w:val="nil" w:sz="0" w:space="0" w:color="000000" tmln="20, 20, 20, 0, 0"/>
+        </w:pBdr>
+        <w:shd w:val="none"/>
+        <w:rPr>
+          <w:rFonts w:ascii="Consolas" w:hAnsi="Consolas"/>
+          <w:b/>
+          <w:bCs/>
+          <w:color w:val="ce9178"/>
+          <w:sz w:val="32"/>
+          <w:szCs w:val="32"/>
+          <w:lang w:val="en-us" w:eastAsia="zh-cn" w:bidi="ar-sa"/>
+        </w:rPr>
+      </w:pPr>
+      <w:r>
+        <w:rPr>
+          <w:rFonts w:ascii="Consolas" w:hAnsi="Consolas"/>
+          <w:b/>
+          <w:bCs/>
+          <w:color w:val="ce9178"/>
+          <w:sz w:val="32"/>
+          <w:szCs w:val="32"/>
+          <w:lang w:val="en-us" w:eastAsia="zh-cn" w:bidi="ar-sa"/>
+        </w:rPr>
+        <w:t>        </w:t>
+      </w:r>
+      <w:r>
+        <w:rPr>
+          <w:rFonts w:ascii="Consolas" w:hAnsi="Consolas"/>
+          <w:b/>
+          <w:bCs/>
+          <w:color w:val="569cd6"/>
+          <w:sz w:val="32"/>
+          <w:szCs w:val="32"/>
+          <w:lang w:val="en-us" w:eastAsia="zh-cn" w:bidi="ar-sa"/>
+        </w:rPr>
+        <w:t>float</w:t>
+      </w:r>
+      <w:r>
+        <w:rPr>
+          <w:rFonts w:ascii="Consolas" w:hAnsi="Consolas"/>
+          <w:b/>
+          <w:bCs/>
+          <w:color w:val="ce9178"/>
+          <w:sz w:val="32"/>
+          <w:szCs w:val="32"/>
+          <w:lang w:val="en-us" w:eastAsia="zh-cn" w:bidi="ar-sa"/>
+        </w:rPr>
+        <w:t> </w:t>
+      </w:r>
+      <w:r>
+        <w:rPr>
+          <w:rFonts w:ascii="Consolas" w:hAnsi="Consolas"/>
+          <w:b/>
+          <w:bCs/>
+          <w:color w:val="b5cea8"/>
+          <w:sz w:val="32"/>
+          <w:szCs w:val="32"/>
+          <w:lang w:val="en-us" w:eastAsia="zh-cn" w:bidi="ar-sa"/>
+        </w:rPr>
+        <w:t>cTotal</w:t>
+      </w:r>
+      <w:r>
+        <w:rPr>
+          <w:rFonts w:ascii="Consolas" w:hAnsi="Consolas"/>
+          <w:b/>
+          <w:bCs/>
+          <w:color w:val="ce9178"/>
+          <w:sz w:val="32"/>
+          <w:szCs w:val="32"/>
+          <w:lang w:val="en-us" w:eastAsia="zh-cn" w:bidi="ar-sa"/>
+        </w:rPr>
+        <w:t>()</w:t>
+      </w:r>
+    </w:p>
+    <w:p>
+      <w:pPr>
+        <w:spacing w:line="440" w:lineRule="atLeast"/>
+        <w:pBdr>
+          <w:top w:val="nil" w:sz="0" w:space="0" w:color="000000" tmln="20, 20, 20, 0, 0"/>
+          <w:left w:val="nil" w:sz="0" w:space="0" w:color="000000" tmln="20, 20, 20, 0, 0"/>
+          <w:bottom w:val="nil" w:sz="0" w:space="0" w:color="000000" tmln="20, 20, 20, 0, 0"/>
+          <w:right w:val="nil" w:sz="0" w:space="0" w:color="000000" tmln="20, 20, 20, 0, 0"/>
+          <w:between w:val="nil" w:sz="0" w:space="0" w:color="000000" tmln="20, 20, 20, 0, 0"/>
+        </w:pBdr>
+        <w:shd w:val="none"/>
+        <w:rPr>
+          <w:rFonts w:ascii="Consolas" w:hAnsi="Consolas"/>
+          <w:b/>
+          <w:bCs/>
+          <w:color w:val="ce9178"/>
+          <w:sz w:val="32"/>
+          <w:szCs w:val="32"/>
+          <w:lang w:val="en-us" w:eastAsia="zh-cn" w:bidi="ar-sa"/>
+        </w:rPr>
+      </w:pPr>
+      <w:r>
+        <w:rPr>
+          <w:rFonts w:ascii="Consolas" w:hAnsi="Consolas"/>
+          <w:b/>
+          <w:bCs/>
+          <w:color w:val="ce9178"/>
+          <w:sz w:val="32"/>
+          <w:szCs w:val="32"/>
+          <w:lang w:val="en-us" w:eastAsia="zh-cn" w:bidi="ar-sa"/>
+        </w:rPr>
+        <w:t>        {</w:t>
+      </w:r>
+    </w:p>
+    <w:p>
+      <w:pPr>
+        <w:spacing w:line="440" w:lineRule="atLeast"/>
+        <w:pBdr>
+          <w:top w:val="nil" w:sz="0" w:space="0" w:color="000000" tmln="20, 20, 20, 0, 0"/>
+          <w:left w:val="nil" w:sz="0" w:space="0" w:color="000000" tmln="20, 20, 20, 0, 0"/>
+          <w:bottom w:val="nil" w:sz="0" w:space="0" w:color="000000" tmln="20, 20, 20, 0, 0"/>
+          <w:right w:val="nil" w:sz="0" w:space="0" w:color="000000" tmln="20, 20, 20, 0, 0"/>
+          <w:between w:val="nil" w:sz="0" w:space="0" w:color="000000" tmln="20, 20, 20, 0, 0"/>
+        </w:pBdr>
+        <w:shd w:val="none"/>
+        <w:rPr>
+          <w:rFonts w:ascii="Consolas" w:hAnsi="Consolas"/>
+          <w:b/>
+          <w:bCs/>
+          <w:color w:val="ce9178"/>
+          <w:sz w:val="32"/>
+          <w:szCs w:val="32"/>
+          <w:lang w:val="en-us" w:eastAsia="zh-cn" w:bidi="ar-sa"/>
+        </w:rPr>
+      </w:pPr>
+      <w:r>
+        <w:rPr>
+          <w:rFonts w:ascii="Consolas" w:hAnsi="Consolas"/>
+          <w:b/>
+          <w:bCs/>
+          <w:color w:val="ce9178"/>
+          <w:sz w:val="32"/>
+          <w:szCs w:val="32"/>
+          <w:lang w:val="en-us" w:eastAsia="zh-cn" w:bidi="ar-sa"/>
+        </w:rPr>
+        <w:t>            </w:t>
+      </w:r>
+      <w:r>
+        <w:rPr>
+          <w:rFonts w:ascii="Consolas" w:hAnsi="Consolas"/>
+          <w:b/>
+          <w:bCs/>
+          <w:color w:val="9cdcfe"/>
+          <w:sz w:val="32"/>
+          <w:szCs w:val="32"/>
+          <w:lang w:val="en-us" w:eastAsia="zh-cn" w:bidi="ar-sa"/>
+        </w:rPr>
+        <w:t>total</w:t>
+      </w:r>
+      <w:r>
+        <w:rPr>
+          <w:rFonts w:ascii="Consolas" w:hAnsi="Consolas"/>
+          <w:b/>
+          <w:bCs/>
+          <w:color w:val="ce9178"/>
+          <w:sz w:val="32"/>
+          <w:szCs w:val="32"/>
+          <w:lang w:val="en-us" w:eastAsia="zh-cn" w:bidi="ar-sa"/>
+        </w:rPr>
+        <w:t> = </w:t>
+      </w:r>
+      <w:r>
+        <w:rPr>
+          <w:rFonts w:ascii="Consolas" w:hAnsi="Consolas"/>
+          <w:b/>
+          <w:bCs/>
+          <w:color w:val="9cdcfe"/>
+          <w:sz w:val="32"/>
+          <w:szCs w:val="32"/>
+          <w:lang w:val="en-us" w:eastAsia="zh-cn" w:bidi="ar-sa"/>
+        </w:rPr>
+        <w:t>eng</w:t>
+      </w:r>
+      <w:r>
+        <w:rPr>
+          <w:rFonts w:ascii="Consolas" w:hAnsi="Consolas"/>
+          <w:b/>
+          <w:bCs/>
+          <w:color w:val="ce9178"/>
+          <w:sz w:val="32"/>
+          <w:szCs w:val="32"/>
+          <w:lang w:val="en-us" w:eastAsia="zh-cn" w:bidi="ar-sa"/>
+        </w:rPr>
+        <w:t>+ </w:t>
+      </w:r>
+      <w:r>
+        <w:rPr>
+          <w:rFonts w:ascii="Consolas" w:hAnsi="Consolas"/>
+          <w:b/>
+          <w:bCs/>
+          <w:color w:val="9cdcfe"/>
+          <w:sz w:val="32"/>
+          <w:szCs w:val="32"/>
+          <w:lang w:val="en-us" w:eastAsia="zh-cn" w:bidi="ar-sa"/>
+        </w:rPr>
+        <w:t>math</w:t>
+      </w:r>
+      <w:r>
+        <w:rPr>
+          <w:rFonts w:ascii="Consolas" w:hAnsi="Consolas"/>
+          <w:b/>
+          <w:bCs/>
+          <w:color w:val="ce9178"/>
+          <w:sz w:val="32"/>
+          <w:szCs w:val="32"/>
+          <w:lang w:val="en-us" w:eastAsia="zh-cn" w:bidi="ar-sa"/>
+        </w:rPr>
+        <w:t>+ </w:t>
+      </w:r>
+      <w:r>
+        <w:rPr>
+          <w:rFonts w:ascii="Consolas" w:hAnsi="Consolas"/>
+          <w:b/>
+          <w:bCs/>
+          <w:color w:val="9cdcfe"/>
+          <w:sz w:val="32"/>
+          <w:szCs w:val="32"/>
+          <w:lang w:val="en-us" w:eastAsia="zh-cn" w:bidi="ar-sa"/>
+        </w:rPr>
+        <w:t>sci</w:t>
+      </w:r>
+      <w:r>
+        <w:rPr>
+          <w:rFonts w:ascii="Consolas" w:hAnsi="Consolas"/>
+          <w:b/>
+          <w:bCs/>
+          <w:color w:val="ce9178"/>
+          <w:sz w:val="32"/>
+          <w:szCs w:val="32"/>
+          <w:lang w:val="en-us" w:eastAsia="zh-cn" w:bidi="ar-sa"/>
+        </w:rPr>
+        <w:t> + </w:t>
+      </w:r>
+      <w:r>
+        <w:rPr>
+          <w:rFonts w:ascii="Consolas" w:hAnsi="Consolas"/>
+          <w:b/>
+          <w:bCs/>
+          <w:color w:val="9cdcfe"/>
+          <w:sz w:val="32"/>
+          <w:szCs w:val="32"/>
+          <w:lang w:val="en-us" w:eastAsia="zh-cn" w:bidi="ar-sa"/>
+        </w:rPr>
+        <w:t>csci</w:t>
+      </w:r>
+      <w:r>
+        <w:rPr>
+          <w:rFonts w:ascii="Consolas" w:hAnsi="Consolas"/>
+          <w:b/>
+          <w:bCs/>
+          <w:color w:val="ce9178"/>
+          <w:sz w:val="32"/>
+          <w:szCs w:val="32"/>
+          <w:lang w:val="en-us" w:eastAsia="zh-cn" w:bidi="ar-sa"/>
+        </w:rPr>
+        <w:t> + </w:t>
+      </w:r>
+      <w:r>
+        <w:rPr>
+          <w:rFonts w:ascii="Consolas" w:hAnsi="Consolas"/>
+          <w:b/>
+          <w:bCs/>
+          <w:color w:val="9cdcfe"/>
+          <w:sz w:val="32"/>
+          <w:szCs w:val="32"/>
+          <w:lang w:val="en-us" w:eastAsia="zh-cn" w:bidi="ar-sa"/>
+        </w:rPr>
+        <w:t>hi</w:t>
+      </w:r>
+      <w:r>
+        <w:rPr>
+          <w:rFonts w:ascii="Consolas" w:hAnsi="Consolas"/>
+          <w:b/>
+          <w:bCs/>
+          <w:color w:val="ce9178"/>
+          <w:sz w:val="32"/>
+          <w:szCs w:val="32"/>
+          <w:lang w:val="en-us" w:eastAsia="zh-cn" w:bidi="ar-sa"/>
+        </w:rPr>
+        <w:t>;</w:t>
+      </w:r>
+    </w:p>
+    <w:p>
+      <w:pPr>
+        <w:spacing w:line="440" w:lineRule="atLeast"/>
+        <w:pBdr>
+          <w:top w:val="nil" w:sz="0" w:space="0" w:color="000000" tmln="20, 20, 20, 0, 0"/>
+          <w:left w:val="nil" w:sz="0" w:space="0" w:color="000000" tmln="20, 20, 20, 0, 0"/>
+          <w:bottom w:val="nil" w:sz="0" w:space="0" w:color="000000" tmln="20, 20, 20, 0, 0"/>
+          <w:right w:val="nil" w:sz="0" w:space="0" w:color="000000" tmln="20, 20, 20, 0, 0"/>
+          <w:between w:val="nil" w:sz="0" w:space="0" w:color="000000" tmln="20, 20, 20, 0, 0"/>
+        </w:pBdr>
+        <w:shd w:val="none"/>
+        <w:rPr>
+          <w:rFonts w:ascii="Consolas" w:hAnsi="Consolas"/>
+          <w:b/>
+          <w:bCs/>
+          <w:color w:val="ce9178"/>
+          <w:sz w:val="32"/>
+          <w:szCs w:val="32"/>
+          <w:lang w:val="en-us" w:eastAsia="zh-cn" w:bidi="ar-sa"/>
+        </w:rPr>
+      </w:pPr>
+      <w:r>
+        <w:rPr>
+          <w:rFonts w:ascii="Consolas" w:hAnsi="Consolas"/>
+          <w:b/>
+          <w:bCs/>
+          <w:color w:val="ce9178"/>
+          <w:sz w:val="32"/>
+          <w:szCs w:val="32"/>
+          <w:lang w:val="en-us" w:eastAsia="zh-cn" w:bidi="ar-sa"/>
+        </w:rPr>
+        <w:t>            </w:t>
+      </w:r>
+      <w:r>
+        <w:rPr>
+          <w:rFonts w:ascii="Consolas" w:hAnsi="Consolas"/>
+          <w:b/>
+          <w:bCs/>
+          <w:color w:val="c586c0"/>
+          <w:sz w:val="32"/>
+          <w:szCs w:val="32"/>
+          <w:lang w:val="en-us" w:eastAsia="zh-cn" w:bidi="ar-sa"/>
+        </w:rPr>
+        <w:t>return</w:t>
+      </w:r>
+      <w:r>
+        <w:rPr>
+          <w:rFonts w:ascii="Consolas" w:hAnsi="Consolas"/>
+          <w:b/>
+          <w:bCs/>
+          <w:color w:val="ce9178"/>
+          <w:sz w:val="32"/>
+          <w:szCs w:val="32"/>
+          <w:lang w:val="en-us" w:eastAsia="zh-cn" w:bidi="ar-sa"/>
+        </w:rPr>
+        <w:t> </w:t>
+      </w:r>
+      <w:r>
+        <w:rPr>
+          <w:rFonts w:ascii="Consolas" w:hAnsi="Consolas"/>
+          <w:b/>
+          <w:bCs/>
+          <w:color w:val="9cdcfe"/>
+          <w:sz w:val="32"/>
+          <w:szCs w:val="32"/>
+          <w:lang w:val="en-us" w:eastAsia="zh-cn" w:bidi="ar-sa"/>
+        </w:rPr>
+        <w:t>total</w:t>
+      </w:r>
+      <w:r>
+        <w:rPr>
+          <w:rFonts w:ascii="Consolas" w:hAnsi="Consolas"/>
+          <w:b/>
+          <w:bCs/>
+          <w:color w:val="ce9178"/>
+          <w:sz w:val="32"/>
+          <w:szCs w:val="32"/>
+          <w:lang w:val="en-us" w:eastAsia="zh-cn" w:bidi="ar-sa"/>
+        </w:rPr>
+        <w:t>;</w:t>
+      </w:r>
+    </w:p>
+    <w:p>
+      <w:pPr>
+        <w:spacing w:line="440" w:lineRule="atLeast"/>
+        <w:pBdr>
+          <w:top w:val="nil" w:sz="0" w:space="0" w:color="000000" tmln="20, 20, 20, 0, 0"/>
+          <w:left w:val="nil" w:sz="0" w:space="0" w:color="000000" tmln="20, 20, 20, 0, 0"/>
+          <w:bottom w:val="nil" w:sz="0" w:space="0" w:color="000000" tmln="20, 20, 20, 0, 0"/>
+          <w:right w:val="nil" w:sz="0" w:space="0" w:color="000000" tmln="20, 20, 20, 0, 0"/>
+          <w:between w:val="nil" w:sz="0" w:space="0" w:color="000000" tmln="20, 20, 20, 0, 0"/>
+        </w:pBdr>
+        <w:shd w:val="none"/>
+        <w:rPr>
+          <w:rFonts w:ascii="Consolas" w:hAnsi="Consolas"/>
+          <w:b/>
+          <w:bCs/>
+          <w:color w:val="ce9178"/>
+          <w:sz w:val="32"/>
+          <w:szCs w:val="32"/>
+          <w:lang w:val="en-us" w:eastAsia="zh-cn" w:bidi="ar-sa"/>
+        </w:rPr>
+      </w:pPr>
+      <w:r>
+        <w:rPr>
+          <w:rFonts w:ascii="Consolas" w:hAnsi="Consolas"/>
+          <w:b/>
+          <w:bCs/>
+          <w:color w:val="ce9178"/>
+          <w:sz w:val="32"/>
+          <w:szCs w:val="32"/>
+          <w:lang w:val="en-us" w:eastAsia="zh-cn" w:bidi="ar-sa"/>
+        </w:rPr>
+        <w:t>        }</w:t>
+      </w:r>
+    </w:p>
+    <w:p>
+      <w:pPr>
+        <w:spacing w:line="440" w:lineRule="atLeast"/>
+        <w:pBdr>
+          <w:top w:val="nil" w:sz="0" w:space="0" w:color="000000" tmln="20, 20, 20, 0, 0"/>
+          <w:left w:val="nil" w:sz="0" w:space="0" w:color="000000" tmln="20, 20, 20, 0, 0"/>
+          <w:bottom w:val="nil" w:sz="0" w:space="0" w:color="000000" tmln="20, 20, 20, 0, 0"/>
+          <w:right w:val="nil" w:sz="0" w:space="0" w:color="000000" tmln="20, 20, 20, 0, 0"/>
+          <w:between w:val="nil" w:sz="0" w:space="0" w:color="000000" tmln="20, 20, 20, 0, 0"/>
+        </w:pBdr>
+        <w:shd w:val="none"/>
+        <w:rPr>
+          <w:rFonts w:ascii="Consolas" w:hAnsi="Consolas"/>
+          <w:b/>
+          <w:bCs/>
+          <w:color w:val="ce9178"/>
+          <w:sz w:val="32"/>
+          <w:szCs w:val="32"/>
+          <w:lang w:val="en-us" w:eastAsia="zh-cn" w:bidi="ar-sa"/>
+        </w:rPr>
+      </w:pPr>
+      <w:r>
+        <w:rPr>
+          <w:rFonts w:ascii="Consolas" w:hAnsi="Consolas"/>
+          <w:b/>
+          <w:bCs/>
+          <w:color w:val="ce9178"/>
+          <w:sz w:val="32"/>
+          <w:szCs w:val="32"/>
+          <w:lang w:val="en-us" w:eastAsia="zh-cn" w:bidi="ar-sa"/>
+        </w:rPr>
+        <w:t>    };</w:t>
+      </w:r>
+    </w:p>
+    <w:p>
+      <w:pPr>
+        <w:spacing w:line="440" w:lineRule="atLeast"/>
+        <w:pBdr>
+          <w:top w:val="nil" w:sz="0" w:space="0" w:color="000000" tmln="20, 20, 20, 0, 0"/>
+          <w:left w:val="nil" w:sz="0" w:space="0" w:color="000000" tmln="20, 20, 20, 0, 0"/>
+          <w:bottom w:val="nil" w:sz="0" w:space="0" w:color="000000" tmln="20, 20, 20, 0, 0"/>
+          <w:right w:val="nil" w:sz="0" w:space="0" w:color="000000" tmln="20, 20, 20, 0, 0"/>
+          <w:between w:val="nil" w:sz="0" w:space="0" w:color="000000" tmln="20, 20, 20, 0, 0"/>
+        </w:pBdr>
+        <w:shd w:val="none"/>
+        <w:rPr>
+          <w:rFonts w:ascii="Consolas" w:hAnsi="Consolas"/>
+          <w:b/>
+          <w:bCs/>
+          <w:color w:val="569cd6"/>
+          <w:sz w:val="32"/>
+          <w:szCs w:val="32"/>
+          <w:lang w:val="en-us" w:eastAsia="zh-cn" w:bidi="ar-sa"/>
+        </w:rPr>
+      </w:pPr>
+      <w:r>
+        <w:rPr>
+          <w:rFonts w:ascii="Consolas" w:hAnsi="Consolas"/>
+          <w:b/>
+          <w:bCs/>
+          <w:color w:val="ce9178"/>
+          <w:sz w:val="32"/>
+          <w:szCs w:val="32"/>
+          <w:lang w:val="en-us" w:eastAsia="zh-cn" w:bidi="ar-sa"/>
+        </w:rPr>
+        <w:t>    </w:t>
+      </w:r>
+      <w:r>
+        <w:rPr>
+          <w:rFonts w:ascii="Consolas" w:hAnsi="Consolas"/>
+          <w:b/>
+          <w:bCs/>
+          <w:color w:val="569cd6"/>
+          <w:sz w:val="32"/>
+          <w:szCs w:val="32"/>
+          <w:lang w:val="en-us" w:eastAsia="zh-cn" w:bidi="ar-sa"/>
+        </w:rPr>
+        <w:t>public:</w:t>
+      </w:r>
+    </w:p>
+    <w:p>
+      <w:pPr>
+        <w:spacing w:line="440" w:lineRule="atLeast"/>
+        <w:pBdr>
+          <w:top w:val="nil" w:sz="0" w:space="0" w:color="000000" tmln="20, 20, 20, 0, 0"/>
+          <w:left w:val="nil" w:sz="0" w:space="0" w:color="000000" tmln="20, 20, 20, 0, 0"/>
+          <w:bottom w:val="nil" w:sz="0" w:space="0" w:color="000000" tmln="20, 20, 20, 0, 0"/>
+          <w:right w:val="nil" w:sz="0" w:space="0" w:color="000000" tmln="20, 20, 20, 0, 0"/>
+          <w:between w:val="nil" w:sz="0" w:space="0" w:color="000000" tmln="20, 20, 20, 0, 0"/>
+        </w:pBdr>
+        <w:shd w:val="none"/>
+        <w:rPr>
+          <w:rFonts w:ascii="Consolas" w:hAnsi="Consolas"/>
+          <w:b/>
+          <w:bCs/>
+          <w:color w:val="ce9178"/>
+          <w:sz w:val="32"/>
+          <w:szCs w:val="32"/>
+          <w:lang w:val="en-us" w:eastAsia="zh-cn" w:bidi="ar-sa"/>
+        </w:rPr>
+      </w:pPr>
+      <w:r>
+        <w:rPr>
+          <w:rFonts w:ascii="Consolas" w:hAnsi="Consolas"/>
+          <w:b/>
+          <w:bCs/>
+          <w:color w:val="ce9178"/>
+          <w:sz w:val="32"/>
+          <w:szCs w:val="32"/>
+          <w:lang w:val="en-us" w:eastAsia="zh-cn" w:bidi="ar-sa"/>
+        </w:rPr>
+        <w:t>    </w:t>
+      </w:r>
+      <w:r>
+        <w:rPr>
+          <w:rFonts w:ascii="Consolas" w:hAnsi="Consolas"/>
+          <w:b/>
+          <w:bCs/>
+          <w:color w:val="4ec9b0"/>
+          <w:sz w:val="32"/>
+          <w:szCs w:val="32"/>
+          <w:lang w:val="en-us" w:eastAsia="zh-cn" w:bidi="ar-sa"/>
+        </w:rPr>
+        <w:t>Student</w:t>
+      </w:r>
+      <w:r>
+        <w:rPr>
+          <w:rFonts w:ascii="Consolas" w:hAnsi="Consolas"/>
+          <w:b/>
+          <w:bCs/>
+          <w:color w:val="ce9178"/>
+          <w:sz w:val="32"/>
+          <w:szCs w:val="32"/>
+          <w:lang w:val="en-us" w:eastAsia="zh-cn" w:bidi="ar-sa"/>
+        </w:rPr>
+        <w:t> :: </w:t>
+      </w:r>
+      <w:r>
+        <w:rPr>
+          <w:rFonts w:ascii="Consolas" w:hAnsi="Consolas"/>
+          <w:b/>
+          <w:bCs/>
+          <w:color w:val="4ec9b0"/>
+          <w:sz w:val="32"/>
+          <w:szCs w:val="32"/>
+          <w:lang w:val="en-us" w:eastAsia="zh-cn" w:bidi="ar-sa"/>
+        </w:rPr>
+        <w:t>Student_Marks</w:t>
+      </w:r>
+      <w:r>
+        <w:rPr>
+          <w:rFonts w:ascii="Consolas" w:hAnsi="Consolas"/>
+          <w:b/>
+          <w:bCs/>
+          <w:color w:val="ce9178"/>
+          <w:sz w:val="32"/>
+          <w:szCs w:val="32"/>
+          <w:lang w:val="en-us" w:eastAsia="zh-cn" w:bidi="ar-sa"/>
+        </w:rPr>
+        <w:t> </w:t>
+      </w:r>
+      <w:r>
+        <w:rPr>
+          <w:rFonts w:ascii="Consolas" w:hAnsi="Consolas"/>
+          <w:b/>
+          <w:bCs/>
+          <w:color w:val="9cdcfe"/>
+          <w:sz w:val="32"/>
+          <w:szCs w:val="32"/>
+          <w:lang w:val="en-us" w:eastAsia="zh-cn" w:bidi="ar-sa"/>
+        </w:rPr>
+        <w:t>s</w:t>
+      </w:r>
+      <w:r>
+        <w:rPr>
+          <w:rFonts w:ascii="Consolas" w:hAnsi="Consolas"/>
+          <w:b/>
+          <w:bCs/>
+          <w:color w:val="ce9178"/>
+          <w:sz w:val="32"/>
+          <w:szCs w:val="32"/>
+          <w:lang w:val="en-us" w:eastAsia="zh-cn" w:bidi="ar-sa"/>
+        </w:rPr>
+        <w:t>;</w:t>
+      </w:r>
+    </w:p>
+    <w:p>
+      <w:pPr>
+        <w:spacing w:line="440" w:lineRule="atLeast"/>
+        <w:pBdr>
+          <w:top w:val="nil" w:sz="0" w:space="0" w:color="000000" tmln="20, 20, 20, 0, 0"/>
+          <w:left w:val="nil" w:sz="0" w:space="0" w:color="000000" tmln="20, 20, 20, 0, 0"/>
+          <w:bottom w:val="nil" w:sz="0" w:space="0" w:color="000000" tmln="20, 20, 20, 0, 0"/>
+          <w:right w:val="nil" w:sz="0" w:space="0" w:color="000000" tmln="20, 20, 20, 0, 0"/>
+          <w:between w:val="nil" w:sz="0" w:space="0" w:color="000000" tmln="20, 20, 20, 0, 0"/>
+        </w:pBdr>
+        <w:shd w:val="none"/>
+        <w:rPr>
+          <w:rFonts w:ascii="Consolas" w:hAnsi="Consolas"/>
+          <w:b/>
+          <w:bCs/>
+          <w:color w:val="ce9178"/>
+          <w:sz w:val="32"/>
+          <w:szCs w:val="32"/>
+          <w:lang w:val="en-us" w:eastAsia="zh-cn" w:bidi="ar-sa"/>
+        </w:rPr>
+      </w:pPr>
+      <w:r>
+        <w:rPr>
+          <w:rFonts w:ascii="Consolas" w:hAnsi="Consolas"/>
+          <w:b/>
+          <w:bCs/>
+          <w:color w:val="ce9178"/>
+          <w:sz w:val="32"/>
+          <w:szCs w:val="32"/>
+          <w:lang w:val="en-us" w:eastAsia="zh-cn" w:bidi="ar-sa"/>
+        </w:rPr>
+        <w:t>    </w:t>
+      </w:r>
+      <w:r>
+        <w:rPr>
+          <w:rFonts w:ascii="Consolas" w:hAnsi="Consolas"/>
+          <w:b/>
+          <w:bCs/>
+          <w:color w:val="569cd6"/>
+          <w:sz w:val="32"/>
+          <w:szCs w:val="32"/>
+          <w:lang w:val="en-us" w:eastAsia="zh-cn" w:bidi="ar-sa"/>
+        </w:rPr>
+        <w:t>void</w:t>
+      </w:r>
+      <w:r>
+        <w:rPr>
+          <w:rFonts w:ascii="Consolas" w:hAnsi="Consolas"/>
+          <w:b/>
+          <w:bCs/>
+          <w:color w:val="ce9178"/>
+          <w:sz w:val="32"/>
+          <w:szCs w:val="32"/>
+          <w:lang w:val="en-us" w:eastAsia="zh-cn" w:bidi="ar-sa"/>
+        </w:rPr>
+        <w:t> </w:t>
+      </w:r>
+      <w:r>
+        <w:rPr>
+          <w:rFonts w:ascii="Consolas" w:hAnsi="Consolas"/>
+          <w:b/>
+          <w:bCs/>
+          <w:color w:val="b5cea8"/>
+          <w:sz w:val="32"/>
+          <w:szCs w:val="32"/>
+          <w:lang w:val="en-us" w:eastAsia="zh-cn" w:bidi="ar-sa"/>
+        </w:rPr>
+        <w:t>readData</w:t>
+      </w:r>
+      <w:r>
+        <w:rPr>
+          <w:rFonts w:ascii="Consolas" w:hAnsi="Consolas"/>
+          <w:b/>
+          <w:bCs/>
+          <w:color w:val="ce9178"/>
+          <w:sz w:val="32"/>
+          <w:szCs w:val="32"/>
+          <w:lang w:val="en-us" w:eastAsia="zh-cn" w:bidi="ar-sa"/>
+        </w:rPr>
+        <w:t>()</w:t>
+      </w:r>
+    </w:p>
+    <w:p>
+      <w:pPr>
+        <w:spacing w:line="440" w:lineRule="atLeast"/>
+        <w:pBdr>
+          <w:top w:val="nil" w:sz="0" w:space="0" w:color="000000" tmln="20, 20, 20, 0, 0"/>
+          <w:left w:val="nil" w:sz="0" w:space="0" w:color="000000" tmln="20, 20, 20, 0, 0"/>
+          <w:bottom w:val="nil" w:sz="0" w:space="0" w:color="000000" tmln="20, 20, 20, 0, 0"/>
+          <w:right w:val="nil" w:sz="0" w:space="0" w:color="000000" tmln="20, 20, 20, 0, 0"/>
+          <w:between w:val="nil" w:sz="0" w:space="0" w:color="000000" tmln="20, 20, 20, 0, 0"/>
+        </w:pBdr>
+        <w:shd w:val="none"/>
+        <w:rPr>
+          <w:rFonts w:ascii="Consolas" w:hAnsi="Consolas"/>
+          <w:b/>
+          <w:bCs/>
+          <w:color w:val="ce9178"/>
+          <w:sz w:val="32"/>
+          <w:szCs w:val="32"/>
+          <w:lang w:val="en-us" w:eastAsia="zh-cn" w:bidi="ar-sa"/>
+        </w:rPr>
+      </w:pPr>
+      <w:r>
+        <w:rPr>
+          <w:rFonts w:ascii="Consolas" w:hAnsi="Consolas"/>
+          <w:b/>
+          <w:bCs/>
+          <w:color w:val="ce9178"/>
+          <w:sz w:val="32"/>
+          <w:szCs w:val="32"/>
+          <w:lang w:val="en-us" w:eastAsia="zh-cn" w:bidi="ar-sa"/>
+        </w:rPr>
+        <w:t>    {</w:t>
+      </w:r>
+    </w:p>
+    <w:p>
+      <w:pPr>
+        <w:spacing w:line="440" w:lineRule="atLeast"/>
+        <w:pBdr>
+          <w:top w:val="nil" w:sz="0" w:space="0" w:color="000000" tmln="20, 20, 20, 0, 0"/>
+          <w:left w:val="nil" w:sz="0" w:space="0" w:color="000000" tmln="20, 20, 20, 0, 0"/>
+          <w:bottom w:val="nil" w:sz="0" w:space="0" w:color="000000" tmln="20, 20, 20, 0, 0"/>
+          <w:right w:val="nil" w:sz="0" w:space="0" w:color="000000" tmln="20, 20, 20, 0, 0"/>
+          <w:between w:val="nil" w:sz="0" w:space="0" w:color="000000" tmln="20, 20, 20, 0, 0"/>
+        </w:pBdr>
+        <w:shd w:val="none"/>
+        <w:rPr>
+          <w:rFonts w:ascii="Consolas" w:hAnsi="Consolas"/>
+          <w:b/>
+          <w:bCs/>
+          <w:color w:val="ce9178"/>
+          <w:sz w:val="32"/>
+          <w:szCs w:val="32"/>
+          <w:lang w:val="en-us" w:eastAsia="zh-cn" w:bidi="ar-sa"/>
+        </w:rPr>
+      </w:pPr>
+      <w:r>
+        <w:rPr>
+          <w:rFonts w:ascii="Consolas" w:hAnsi="Consolas"/>
+          <w:b/>
+          <w:bCs/>
+          <w:color w:val="ce9178"/>
+          <w:sz w:val="32"/>
+          <w:szCs w:val="32"/>
+          <w:lang w:val="en-us" w:eastAsia="zh-cn" w:bidi="ar-sa"/>
+        </w:rPr>
+        <w:t>        </w:t>
+      </w:r>
+      <w:r>
+        <w:rPr>
+          <w:rFonts w:ascii="Consolas" w:hAnsi="Consolas"/>
+          <w:b/>
+          <w:bCs/>
+          <w:color w:val="9cdcfe"/>
+          <w:sz w:val="32"/>
+          <w:szCs w:val="32"/>
+          <w:lang w:val="en-us" w:eastAsia="zh-cn" w:bidi="ar-sa"/>
+        </w:rPr>
+        <w:t>cout</w:t>
+      </w:r>
+      <w:r>
+        <w:rPr>
+          <w:rFonts w:ascii="Consolas" w:hAnsi="Consolas"/>
+          <w:b/>
+          <w:bCs/>
+          <w:color w:val="b5cea8"/>
+          <w:sz w:val="32"/>
+          <w:szCs w:val="32"/>
+          <w:lang w:val="en-us" w:eastAsia="zh-cn" w:bidi="ar-sa"/>
+        </w:rPr>
+        <w:t>&lt;&lt;</w:t>
+      </w:r>
+      <w:r>
+        <w:rPr>
+          <w:rFonts w:ascii="Consolas" w:hAnsi="Consolas"/>
+          <w:b/>
+          <w:bCs/>
+          <w:color w:val="d4d4d4"/>
+          <w:sz w:val="32"/>
+          <w:szCs w:val="32"/>
+          <w:lang w:val="en-us" w:eastAsia="zh-cn" w:bidi="ar-sa"/>
+        </w:rPr>
+        <w:t>"Enter the student name: "</w:t>
+      </w:r>
+      <w:r>
+        <w:rPr>
+          <w:rFonts w:ascii="Consolas" w:hAnsi="Consolas"/>
+          <w:b/>
+          <w:bCs/>
+          <w:color w:val="ce9178"/>
+          <w:sz w:val="32"/>
+          <w:szCs w:val="32"/>
+          <w:lang w:val="en-us" w:eastAsia="zh-cn" w:bidi="ar-sa"/>
+        </w:rPr>
+        <w:t>;</w:t>
+      </w:r>
+    </w:p>
+    <w:p>
+      <w:pPr>
+        <w:spacing w:line="440" w:lineRule="atLeast"/>
+        <w:pBdr>
+          <w:top w:val="nil" w:sz="0" w:space="0" w:color="000000" tmln="20, 20, 20, 0, 0"/>
+          <w:left w:val="nil" w:sz="0" w:space="0" w:color="000000" tmln="20, 20, 20, 0, 0"/>
+          <w:bottom w:val="nil" w:sz="0" w:space="0" w:color="000000" tmln="20, 20, 20, 0, 0"/>
+          <w:right w:val="nil" w:sz="0" w:space="0" w:color="000000" tmln="20, 20, 20, 0, 0"/>
+          <w:between w:val="nil" w:sz="0" w:space="0" w:color="000000" tmln="20, 20, 20, 0, 0"/>
+        </w:pBdr>
+        <w:shd w:val="none"/>
+        <w:rPr>
+          <w:rFonts w:ascii="Consolas" w:hAnsi="Consolas"/>
+          <w:b/>
+          <w:bCs/>
+          <w:color w:val="ce9178"/>
+          <w:sz w:val="32"/>
+          <w:szCs w:val="32"/>
+          <w:lang w:val="en-us" w:eastAsia="zh-cn" w:bidi="ar-sa"/>
+        </w:rPr>
+      </w:pPr>
+      <w:r>
+        <w:rPr>
+          <w:rFonts w:ascii="Consolas" w:hAnsi="Consolas"/>
+          <w:b/>
+          <w:bCs/>
+          <w:color w:val="ce9178"/>
+          <w:sz w:val="32"/>
+          <w:szCs w:val="32"/>
+          <w:lang w:val="en-us" w:eastAsia="zh-cn" w:bidi="ar-sa"/>
+        </w:rPr>
+        <w:t>        </w:t>
+      </w:r>
+      <w:r>
+        <w:rPr>
+          <w:rFonts w:ascii="Consolas" w:hAnsi="Consolas"/>
+          <w:b/>
+          <w:bCs/>
+          <w:color w:val="9cdcfe"/>
+          <w:sz w:val="32"/>
+          <w:szCs w:val="32"/>
+          <w:lang w:val="en-us" w:eastAsia="zh-cn" w:bidi="ar-sa"/>
+        </w:rPr>
+        <w:t>cin</w:t>
+      </w:r>
+      <w:r>
+        <w:rPr>
+          <w:rFonts w:ascii="Consolas" w:hAnsi="Consolas"/>
+          <w:b/>
+          <w:bCs/>
+          <w:color w:val="ce9178"/>
+          <w:sz w:val="32"/>
+          <w:szCs w:val="32"/>
+          <w:lang w:val="en-us" w:eastAsia="zh-cn" w:bidi="ar-sa"/>
+        </w:rPr>
+        <w:t>.</w:t>
+      </w:r>
+      <w:r>
+        <w:rPr>
+          <w:rFonts w:ascii="Consolas" w:hAnsi="Consolas"/>
+          <w:b/>
+          <w:bCs/>
+          <w:color w:val="b5cea8"/>
+          <w:sz w:val="32"/>
+          <w:szCs w:val="32"/>
+          <w:lang w:val="en-us" w:eastAsia="zh-cn" w:bidi="ar-sa"/>
+        </w:rPr>
+        <w:t>get</w:t>
+      </w:r>
+      <w:r>
+        <w:rPr>
+          <w:rFonts w:ascii="Consolas" w:hAnsi="Consolas"/>
+          <w:b/>
+          <w:bCs/>
+          <w:color w:val="ce9178"/>
+          <w:sz w:val="32"/>
+          <w:szCs w:val="32"/>
+          <w:lang w:val="en-us" w:eastAsia="zh-cn" w:bidi="ar-sa"/>
+        </w:rPr>
+        <w:t>(</w:t>
+      </w:r>
+      <w:r>
+        <w:rPr>
+          <w:rFonts w:ascii="Consolas" w:hAnsi="Consolas"/>
+          <w:b/>
+          <w:bCs/>
+          <w:color w:val="9cdcfe"/>
+          <w:sz w:val="32"/>
+          <w:szCs w:val="32"/>
+          <w:lang w:val="en-us" w:eastAsia="zh-cn" w:bidi="ar-sa"/>
+        </w:rPr>
+        <w:t>sname</w:t>
+      </w:r>
+      <w:r>
+        <w:rPr>
+          <w:rFonts w:ascii="Consolas" w:hAnsi="Consolas"/>
+          <w:b/>
+          <w:bCs/>
+          <w:color w:val="ce9178"/>
+          <w:sz w:val="32"/>
+          <w:szCs w:val="32"/>
+          <w:lang w:val="en-us" w:eastAsia="zh-cn" w:bidi="ar-sa"/>
+        </w:rPr>
+        <w:t>, </w:t>
+      </w:r>
+      <w:r>
+        <w:rPr>
+          <w:rFonts w:ascii="Consolas" w:hAnsi="Consolas"/>
+          <w:b/>
+          <w:bCs/>
+          <w:color w:val="dcdcaa"/>
+          <w:sz w:val="32"/>
+          <w:szCs w:val="32"/>
+          <w:lang w:val="en-us" w:eastAsia="zh-cn" w:bidi="ar-sa"/>
+        </w:rPr>
+        <w:t>20</w:t>
+      </w:r>
+      <w:r>
+        <w:rPr>
+          <w:rFonts w:ascii="Consolas" w:hAnsi="Consolas"/>
+          <w:b/>
+          <w:bCs/>
+          <w:color w:val="ce9178"/>
+          <w:sz w:val="32"/>
+          <w:szCs w:val="32"/>
+          <w:lang w:val="en-us" w:eastAsia="zh-cn" w:bidi="ar-sa"/>
+        </w:rPr>
+        <w:t>);</w:t>
+      </w:r>
+    </w:p>
+    <w:p>
+      <w:pPr>
+        <w:spacing w:line="440" w:lineRule="atLeast"/>
+        <w:pBdr>
+          <w:top w:val="nil" w:sz="0" w:space="0" w:color="000000" tmln="20, 20, 20, 0, 0"/>
+          <w:left w:val="nil" w:sz="0" w:space="0" w:color="000000" tmln="20, 20, 20, 0, 0"/>
+          <w:bottom w:val="nil" w:sz="0" w:space="0" w:color="000000" tmln="20, 20, 20, 0, 0"/>
+          <w:right w:val="nil" w:sz="0" w:space="0" w:color="000000" tmln="20, 20, 20, 0, 0"/>
+          <w:between w:val="nil" w:sz="0" w:space="0" w:color="000000" tmln="20, 20, 20, 0, 0"/>
+        </w:pBdr>
+        <w:shd w:val="none"/>
+        <w:rPr>
+          <w:rFonts w:ascii="Consolas" w:hAnsi="Consolas"/>
+          <w:b/>
+          <w:bCs/>
+          <w:color w:val="ce9178"/>
+          <w:sz w:val="32"/>
+          <w:szCs w:val="32"/>
+          <w:lang w:val="en-us" w:eastAsia="zh-cn" w:bidi="ar-sa"/>
+        </w:rPr>
+      </w:pPr>
+      <w:r>
+        <w:rPr>
+          <w:rFonts w:ascii="Consolas" w:hAnsi="Consolas"/>
+          <w:b/>
+          <w:bCs/>
+          <w:color w:val="ce9178"/>
+          <w:sz w:val="32"/>
+          <w:szCs w:val="32"/>
+          <w:lang w:val="en-us" w:eastAsia="zh-cn" w:bidi="ar-sa"/>
+        </w:rPr>
+        <w:br w:type="textWrapping"/>
+      </w:r>
+    </w:p>
+    <w:p>
+      <w:pPr>
+        <w:spacing w:line="440" w:lineRule="atLeast"/>
+        <w:pBdr>
+          <w:top w:val="nil" w:sz="0" w:space="0" w:color="000000" tmln="20, 20, 20, 0, 0"/>
+          <w:left w:val="nil" w:sz="0" w:space="0" w:color="000000" tmln="20, 20, 20, 0, 0"/>
+          <w:bottom w:val="nil" w:sz="0" w:space="0" w:color="000000" tmln="20, 20, 20, 0, 0"/>
+          <w:right w:val="nil" w:sz="0" w:space="0" w:color="000000" tmln="20, 20, 20, 0, 0"/>
+          <w:between w:val="nil" w:sz="0" w:space="0" w:color="000000" tmln="20, 20, 20, 0, 0"/>
+        </w:pBdr>
+        <w:shd w:val="none"/>
+        <w:rPr>
+          <w:rFonts w:ascii="Consolas" w:hAnsi="Consolas"/>
+          <w:b/>
+          <w:bCs/>
+          <w:color w:val="ce9178"/>
+          <w:sz w:val="32"/>
+          <w:szCs w:val="32"/>
+          <w:lang w:val="en-us" w:eastAsia="zh-cn" w:bidi="ar-sa"/>
+        </w:rPr>
+      </w:pPr>
+      <w:r>
+        <w:rPr>
+          <w:rFonts w:ascii="Consolas" w:hAnsi="Consolas"/>
+          <w:b/>
+          <w:bCs/>
+          <w:color w:val="ce9178"/>
+          <w:sz w:val="32"/>
+          <w:szCs w:val="32"/>
+          <w:lang w:val="en-us" w:eastAsia="zh-cn" w:bidi="ar-sa"/>
+        </w:rPr>
+        <w:t>        </w:t>
+      </w:r>
+      <w:r>
+        <w:rPr>
+          <w:rFonts w:ascii="Consolas" w:hAnsi="Consolas"/>
+          <w:b/>
+          <w:bCs/>
+          <w:color w:val="9cdcfe"/>
+          <w:sz w:val="32"/>
+          <w:szCs w:val="32"/>
+          <w:lang w:val="en-us" w:eastAsia="zh-cn" w:bidi="ar-sa"/>
+        </w:rPr>
+        <w:t>cout</w:t>
+      </w:r>
+      <w:r>
+        <w:rPr>
+          <w:rFonts w:ascii="Consolas" w:hAnsi="Consolas"/>
+          <w:b/>
+          <w:bCs/>
+          <w:color w:val="b5cea8"/>
+          <w:sz w:val="32"/>
+          <w:szCs w:val="32"/>
+          <w:lang w:val="en-us" w:eastAsia="zh-cn" w:bidi="ar-sa"/>
+        </w:rPr>
+        <w:t>&lt;&lt;</w:t>
+      </w:r>
+      <w:r>
+        <w:rPr>
+          <w:rFonts w:ascii="Consolas" w:hAnsi="Consolas"/>
+          <w:b/>
+          <w:bCs/>
+          <w:color w:val="d4d4d4"/>
+          <w:sz w:val="32"/>
+          <w:szCs w:val="32"/>
+          <w:lang w:val="en-us" w:eastAsia="zh-cn" w:bidi="ar-sa"/>
+        </w:rPr>
+        <w:t>"Enter the admission number: "</w:t>
+      </w:r>
+      <w:r>
+        <w:rPr>
+          <w:rFonts w:ascii="Consolas" w:hAnsi="Consolas"/>
+          <w:b/>
+          <w:bCs/>
+          <w:color w:val="ce9178"/>
+          <w:sz w:val="32"/>
+          <w:szCs w:val="32"/>
+          <w:lang w:val="en-us" w:eastAsia="zh-cn" w:bidi="ar-sa"/>
+        </w:rPr>
+        <w:t>;</w:t>
+      </w:r>
+    </w:p>
+    <w:p>
+      <w:pPr>
+        <w:spacing w:line="440" w:lineRule="atLeast"/>
+        <w:pBdr>
+          <w:top w:val="nil" w:sz="0" w:space="0" w:color="000000" tmln="20, 20, 20, 0, 0"/>
+          <w:left w:val="nil" w:sz="0" w:space="0" w:color="000000" tmln="20, 20, 20, 0, 0"/>
+          <w:bottom w:val="nil" w:sz="0" w:space="0" w:color="000000" tmln="20, 20, 20, 0, 0"/>
+          <w:right w:val="nil" w:sz="0" w:space="0" w:color="000000" tmln="20, 20, 20, 0, 0"/>
+          <w:between w:val="nil" w:sz="0" w:space="0" w:color="000000" tmln="20, 20, 20, 0, 0"/>
+        </w:pBdr>
+        <w:shd w:val="none"/>
+        <w:rPr>
+          <w:rFonts w:ascii="Consolas" w:hAnsi="Consolas"/>
+          <w:b/>
+          <w:bCs/>
+          <w:color w:val="ce9178"/>
+          <w:sz w:val="32"/>
+          <w:szCs w:val="32"/>
+          <w:lang w:val="en-us" w:eastAsia="zh-cn" w:bidi="ar-sa"/>
+        </w:rPr>
+      </w:pPr>
+      <w:r>
+        <w:rPr>
+          <w:rFonts w:ascii="Consolas" w:hAnsi="Consolas"/>
+          <w:b/>
+          <w:bCs/>
+          <w:color w:val="ce9178"/>
+          <w:sz w:val="32"/>
+          <w:szCs w:val="32"/>
+          <w:lang w:val="en-us" w:eastAsia="zh-cn" w:bidi="ar-sa"/>
+        </w:rPr>
+        <w:t>        </w:t>
+      </w:r>
+      <w:r>
+        <w:rPr>
+          <w:rFonts w:ascii="Consolas" w:hAnsi="Consolas"/>
+          <w:b/>
+          <w:bCs/>
+          <w:color w:val="9cdcfe"/>
+          <w:sz w:val="32"/>
+          <w:szCs w:val="32"/>
+          <w:lang w:val="en-us" w:eastAsia="zh-cn" w:bidi="ar-sa"/>
+        </w:rPr>
+        <w:t>cin</w:t>
+      </w:r>
+      <w:r>
+        <w:rPr>
+          <w:rFonts w:ascii="Consolas" w:hAnsi="Consolas"/>
+          <w:b/>
+          <w:bCs/>
+          <w:color w:val="b5cea8"/>
+          <w:sz w:val="32"/>
+          <w:szCs w:val="32"/>
+          <w:lang w:val="en-us" w:eastAsia="zh-cn" w:bidi="ar-sa"/>
+        </w:rPr>
+        <w:t>&gt;&gt;</w:t>
+      </w:r>
+      <w:r>
+        <w:rPr>
+          <w:rFonts w:ascii="Consolas" w:hAnsi="Consolas"/>
+          <w:b/>
+          <w:bCs/>
+          <w:color w:val="9cdcfe"/>
+          <w:sz w:val="32"/>
+          <w:szCs w:val="32"/>
+          <w:lang w:val="en-us" w:eastAsia="zh-cn" w:bidi="ar-sa"/>
+        </w:rPr>
+        <w:t>admno</w:t>
+      </w:r>
+      <w:r>
+        <w:rPr>
+          <w:rFonts w:ascii="Consolas" w:hAnsi="Consolas"/>
+          <w:b/>
+          <w:bCs/>
+          <w:color w:val="ce9178"/>
+          <w:sz w:val="32"/>
+          <w:szCs w:val="32"/>
+          <w:lang w:val="en-us" w:eastAsia="zh-cn" w:bidi="ar-sa"/>
+        </w:rPr>
+        <w:t>;</w:t>
+      </w:r>
+    </w:p>
+    <w:p>
+      <w:pPr>
+        <w:spacing w:line="440" w:lineRule="atLeast"/>
+        <w:pBdr>
+          <w:top w:val="nil" w:sz="0" w:space="0" w:color="000000" tmln="20, 20, 20, 0, 0"/>
+          <w:left w:val="nil" w:sz="0" w:space="0" w:color="000000" tmln="20, 20, 20, 0, 0"/>
+          <w:bottom w:val="nil" w:sz="0" w:space="0" w:color="000000" tmln="20, 20, 20, 0, 0"/>
+          <w:right w:val="nil" w:sz="0" w:space="0" w:color="000000" tmln="20, 20, 20, 0, 0"/>
+          <w:between w:val="nil" w:sz="0" w:space="0" w:color="000000" tmln="20, 20, 20, 0, 0"/>
+        </w:pBdr>
+        <w:shd w:val="none"/>
+        <w:rPr>
+          <w:rFonts w:ascii="Consolas" w:hAnsi="Consolas"/>
+          <w:b/>
+          <w:bCs/>
+          <w:color w:val="ce9178"/>
+          <w:sz w:val="32"/>
+          <w:szCs w:val="32"/>
+          <w:lang w:val="en-us" w:eastAsia="zh-cn" w:bidi="ar-sa"/>
+        </w:rPr>
+      </w:pPr>
+      <w:r>
+        <w:rPr>
+          <w:rFonts w:ascii="Consolas" w:hAnsi="Consolas"/>
+          <w:b/>
+          <w:bCs/>
+          <w:color w:val="ce9178"/>
+          <w:sz w:val="32"/>
+          <w:szCs w:val="32"/>
+          <w:lang w:val="en-us" w:eastAsia="zh-cn" w:bidi="ar-sa"/>
+        </w:rPr>
+        <w:t>        </w:t>
+      </w:r>
+      <w:r>
+        <w:rPr>
+          <w:rFonts w:ascii="Consolas" w:hAnsi="Consolas"/>
+          <w:b/>
+          <w:bCs/>
+          <w:color w:val="9cdcfe"/>
+          <w:sz w:val="32"/>
+          <w:szCs w:val="32"/>
+          <w:lang w:val="en-us" w:eastAsia="zh-cn" w:bidi="ar-sa"/>
+        </w:rPr>
+        <w:t>s</w:t>
+      </w:r>
+      <w:r>
+        <w:rPr>
+          <w:rFonts w:ascii="Consolas" w:hAnsi="Consolas"/>
+          <w:b/>
+          <w:bCs/>
+          <w:color w:val="ce9178"/>
+          <w:sz w:val="32"/>
+          <w:szCs w:val="32"/>
+          <w:lang w:val="en-us" w:eastAsia="zh-cn" w:bidi="ar-sa"/>
+        </w:rPr>
+        <w:t>.</w:t>
+      </w:r>
+      <w:r>
+        <w:rPr>
+          <w:rFonts w:ascii="Consolas" w:hAnsi="Consolas"/>
+          <w:b/>
+          <w:bCs/>
+          <w:color w:val="b5cea8"/>
+          <w:sz w:val="32"/>
+          <w:szCs w:val="32"/>
+          <w:lang w:val="en-us" w:eastAsia="zh-cn" w:bidi="ar-sa"/>
+        </w:rPr>
+        <w:t>sMarks</w:t>
+      </w:r>
+      <w:r>
+        <w:rPr>
+          <w:rFonts w:ascii="Consolas" w:hAnsi="Consolas"/>
+          <w:b/>
+          <w:bCs/>
+          <w:color w:val="ce9178"/>
+          <w:sz w:val="32"/>
+          <w:szCs w:val="32"/>
+          <w:lang w:val="en-us" w:eastAsia="zh-cn" w:bidi="ar-sa"/>
+        </w:rPr>
+        <w:t>();</w:t>
+      </w:r>
+    </w:p>
+    <w:p>
+      <w:pPr>
+        <w:spacing w:line="440" w:lineRule="atLeast"/>
+        <w:pBdr>
+          <w:top w:val="nil" w:sz="0" w:space="0" w:color="000000" tmln="20, 20, 20, 0, 0"/>
+          <w:left w:val="nil" w:sz="0" w:space="0" w:color="000000" tmln="20, 20, 20, 0, 0"/>
+          <w:bottom w:val="nil" w:sz="0" w:space="0" w:color="000000" tmln="20, 20, 20, 0, 0"/>
+          <w:right w:val="nil" w:sz="0" w:space="0" w:color="000000" tmln="20, 20, 20, 0, 0"/>
+          <w:between w:val="nil" w:sz="0" w:space="0" w:color="000000" tmln="20, 20, 20, 0, 0"/>
+        </w:pBdr>
+        <w:shd w:val="none"/>
+        <w:rPr>
+          <w:rFonts w:ascii="Consolas" w:hAnsi="Consolas"/>
+          <w:b/>
+          <w:bCs/>
+          <w:color w:val="ce9178"/>
+          <w:sz w:val="32"/>
+          <w:szCs w:val="32"/>
+          <w:lang w:val="en-us" w:eastAsia="zh-cn" w:bidi="ar-sa"/>
+        </w:rPr>
+      </w:pPr>
+      <w:r>
+        <w:rPr>
+          <w:rFonts w:ascii="Consolas" w:hAnsi="Consolas"/>
+          <w:b/>
+          <w:bCs/>
+          <w:color w:val="ce9178"/>
+          <w:sz w:val="32"/>
+          <w:szCs w:val="32"/>
+          <w:lang w:val="en-us" w:eastAsia="zh-cn" w:bidi="ar-sa"/>
+        </w:rPr>
+        <w:t>    }</w:t>
+      </w:r>
+    </w:p>
+    <w:p>
+      <w:pPr>
+        <w:spacing w:line="440" w:lineRule="atLeast"/>
+        <w:pBdr>
+          <w:top w:val="nil" w:sz="0" w:space="0" w:color="000000" tmln="20, 20, 20, 0, 0"/>
+          <w:left w:val="nil" w:sz="0" w:space="0" w:color="000000" tmln="20, 20, 20, 0, 0"/>
+          <w:bottom w:val="nil" w:sz="0" w:space="0" w:color="000000" tmln="20, 20, 20, 0, 0"/>
+          <w:right w:val="nil" w:sz="0" w:space="0" w:color="000000" tmln="20, 20, 20, 0, 0"/>
+          <w:between w:val="nil" w:sz="0" w:space="0" w:color="000000" tmln="20, 20, 20, 0, 0"/>
+        </w:pBdr>
+        <w:shd w:val="none"/>
+        <w:rPr>
+          <w:rFonts w:ascii="Consolas" w:hAnsi="Consolas"/>
+          <w:b/>
+          <w:bCs/>
+          <w:color w:val="ce9178"/>
+          <w:sz w:val="32"/>
+          <w:szCs w:val="32"/>
+          <w:lang w:val="en-us" w:eastAsia="zh-cn" w:bidi="ar-sa"/>
+        </w:rPr>
+      </w:pPr>
+      <w:r>
+        <w:rPr>
+          <w:rFonts w:ascii="Consolas" w:hAnsi="Consolas"/>
+          <w:b/>
+          <w:bCs/>
+          <w:color w:val="ce9178"/>
+          <w:sz w:val="32"/>
+          <w:szCs w:val="32"/>
+          <w:lang w:val="en-us" w:eastAsia="zh-cn" w:bidi="ar-sa"/>
+        </w:rPr>
+        <w:t>    </w:t>
+      </w:r>
+      <w:r>
+        <w:rPr>
+          <w:rFonts w:ascii="Consolas" w:hAnsi="Consolas"/>
+          <w:b/>
+          <w:bCs/>
+          <w:color w:val="569cd6"/>
+          <w:sz w:val="32"/>
+          <w:szCs w:val="32"/>
+          <w:lang w:val="en-us" w:eastAsia="zh-cn" w:bidi="ar-sa"/>
+        </w:rPr>
+        <w:t>void</w:t>
+      </w:r>
+      <w:r>
+        <w:rPr>
+          <w:rFonts w:ascii="Consolas" w:hAnsi="Consolas"/>
+          <w:b/>
+          <w:bCs/>
+          <w:color w:val="ce9178"/>
+          <w:sz w:val="32"/>
+          <w:szCs w:val="32"/>
+          <w:lang w:val="en-us" w:eastAsia="zh-cn" w:bidi="ar-sa"/>
+        </w:rPr>
+        <w:t> </w:t>
+      </w:r>
+      <w:r>
+        <w:rPr>
+          <w:rFonts w:ascii="Consolas" w:hAnsi="Consolas"/>
+          <w:b/>
+          <w:bCs/>
+          <w:color w:val="b5cea8"/>
+          <w:sz w:val="32"/>
+          <w:szCs w:val="32"/>
+          <w:lang w:val="en-us" w:eastAsia="zh-cn" w:bidi="ar-sa"/>
+        </w:rPr>
+        <w:t>showData</w:t>
+      </w:r>
+      <w:r>
+        <w:rPr>
+          <w:rFonts w:ascii="Consolas" w:hAnsi="Consolas"/>
+          <w:b/>
+          <w:bCs/>
+          <w:color w:val="ce9178"/>
+          <w:sz w:val="32"/>
+          <w:szCs w:val="32"/>
+          <w:lang w:val="en-us" w:eastAsia="zh-cn" w:bidi="ar-sa"/>
+        </w:rPr>
+        <w:t>()</w:t>
+      </w:r>
+    </w:p>
+    <w:p>
+      <w:pPr>
+        <w:spacing w:line="440" w:lineRule="atLeast"/>
+        <w:pBdr>
+          <w:top w:val="nil" w:sz="0" w:space="0" w:color="000000" tmln="20, 20, 20, 0, 0"/>
+          <w:left w:val="nil" w:sz="0" w:space="0" w:color="000000" tmln="20, 20, 20, 0, 0"/>
+          <w:bottom w:val="nil" w:sz="0" w:space="0" w:color="000000" tmln="20, 20, 20, 0, 0"/>
+          <w:right w:val="nil" w:sz="0" w:space="0" w:color="000000" tmln="20, 20, 20, 0, 0"/>
+          <w:between w:val="nil" w:sz="0" w:space="0" w:color="000000" tmln="20, 20, 20, 0, 0"/>
+        </w:pBdr>
+        <w:shd w:val="none"/>
+        <w:rPr>
+          <w:rFonts w:ascii="Consolas" w:hAnsi="Consolas"/>
+          <w:b/>
+          <w:bCs/>
+          <w:color w:val="ce9178"/>
+          <w:sz w:val="32"/>
+          <w:szCs w:val="32"/>
+          <w:lang w:val="en-us" w:eastAsia="zh-cn" w:bidi="ar-sa"/>
+        </w:rPr>
+      </w:pPr>
+      <w:r>
+        <w:rPr>
+          <w:rFonts w:ascii="Consolas" w:hAnsi="Consolas"/>
+          <w:b/>
+          <w:bCs/>
+          <w:color w:val="ce9178"/>
+          <w:sz w:val="32"/>
+          <w:szCs w:val="32"/>
+          <w:lang w:val="en-us" w:eastAsia="zh-cn" w:bidi="ar-sa"/>
+        </w:rPr>
+        <w:t>    {</w:t>
+      </w:r>
+    </w:p>
+    <w:p>
+      <w:pPr>
+        <w:spacing w:line="440" w:lineRule="atLeast"/>
+        <w:pBdr>
+          <w:top w:val="nil" w:sz="0" w:space="0" w:color="000000" tmln="20, 20, 20, 0, 0"/>
+          <w:left w:val="nil" w:sz="0" w:space="0" w:color="000000" tmln="20, 20, 20, 0, 0"/>
+          <w:bottom w:val="nil" w:sz="0" w:space="0" w:color="000000" tmln="20, 20, 20, 0, 0"/>
+          <w:right w:val="nil" w:sz="0" w:space="0" w:color="000000" tmln="20, 20, 20, 0, 0"/>
+          <w:between w:val="nil" w:sz="0" w:space="0" w:color="000000" tmln="20, 20, 20, 0, 0"/>
+        </w:pBdr>
+        <w:shd w:val="none"/>
+        <w:rPr>
+          <w:rFonts w:ascii="Consolas" w:hAnsi="Consolas"/>
+          <w:b/>
+          <w:bCs/>
+          <w:color w:val="ce9178"/>
+          <w:sz w:val="32"/>
+          <w:szCs w:val="32"/>
+          <w:lang w:val="en-us" w:eastAsia="zh-cn" w:bidi="ar-sa"/>
+        </w:rPr>
+      </w:pPr>
+      <w:r>
+        <w:rPr>
+          <w:rFonts w:ascii="Consolas" w:hAnsi="Consolas"/>
+          <w:b/>
+          <w:bCs/>
+          <w:color w:val="ce9178"/>
+          <w:sz w:val="32"/>
+          <w:szCs w:val="32"/>
+          <w:lang w:val="en-us" w:eastAsia="zh-cn" w:bidi="ar-sa"/>
+        </w:rPr>
+        <w:t>        </w:t>
+      </w:r>
+      <w:r>
+        <w:rPr>
+          <w:rFonts w:ascii="Consolas" w:hAnsi="Consolas"/>
+          <w:b/>
+          <w:bCs/>
+          <w:color w:val="9cdcfe"/>
+          <w:sz w:val="32"/>
+          <w:szCs w:val="32"/>
+          <w:lang w:val="en-us" w:eastAsia="zh-cn" w:bidi="ar-sa"/>
+        </w:rPr>
+        <w:t>cout</w:t>
+      </w:r>
+      <w:r>
+        <w:rPr>
+          <w:rFonts w:ascii="Consolas" w:hAnsi="Consolas"/>
+          <w:b/>
+          <w:bCs/>
+          <w:color w:val="b5cea8"/>
+          <w:sz w:val="32"/>
+          <w:szCs w:val="32"/>
+          <w:lang w:val="en-us" w:eastAsia="zh-cn" w:bidi="ar-sa"/>
+        </w:rPr>
+        <w:t>&lt;&lt;</w:t>
+      </w:r>
+      <w:r>
+        <w:rPr>
+          <w:rFonts w:ascii="Consolas" w:hAnsi="Consolas"/>
+          <w:b/>
+          <w:bCs/>
+          <w:color w:val="d4d4d4"/>
+          <w:sz w:val="32"/>
+          <w:szCs w:val="32"/>
+          <w:lang w:val="en-us" w:eastAsia="zh-cn" w:bidi="ar-sa"/>
+        </w:rPr>
+        <w:t>"Total marks of student: "</w:t>
+      </w:r>
+      <w:r>
+        <w:rPr>
+          <w:rFonts w:ascii="Consolas" w:hAnsi="Consolas"/>
+          <w:b/>
+          <w:bCs/>
+          <w:color w:val="b5cea8"/>
+          <w:sz w:val="32"/>
+          <w:szCs w:val="32"/>
+          <w:lang w:val="en-us" w:eastAsia="zh-cn" w:bidi="ar-sa"/>
+        </w:rPr>
+        <w:t>&lt;&lt;</w:t>
+      </w:r>
+      <w:r>
+        <w:rPr>
+          <w:rFonts w:ascii="Consolas" w:hAnsi="Consolas"/>
+          <w:b/>
+          <w:bCs/>
+          <w:color w:val="9cdcfe"/>
+          <w:sz w:val="32"/>
+          <w:szCs w:val="32"/>
+          <w:lang w:val="en-us" w:eastAsia="zh-cn" w:bidi="ar-sa"/>
+        </w:rPr>
+        <w:t>s</w:t>
+      </w:r>
+      <w:r>
+        <w:rPr>
+          <w:rFonts w:ascii="Consolas" w:hAnsi="Consolas"/>
+          <w:b/>
+          <w:bCs/>
+          <w:color w:val="ce9178"/>
+          <w:sz w:val="32"/>
+          <w:szCs w:val="32"/>
+          <w:lang w:val="en-us" w:eastAsia="zh-cn" w:bidi="ar-sa"/>
+        </w:rPr>
+        <w:t>.</w:t>
+      </w:r>
+      <w:r>
+        <w:rPr>
+          <w:rFonts w:ascii="Consolas" w:hAnsi="Consolas"/>
+          <w:b/>
+          <w:bCs/>
+          <w:color w:val="b5cea8"/>
+          <w:sz w:val="32"/>
+          <w:szCs w:val="32"/>
+          <w:lang w:val="en-us" w:eastAsia="zh-cn" w:bidi="ar-sa"/>
+        </w:rPr>
+        <w:t>cTotal</w:t>
+      </w:r>
+      <w:r>
+        <w:rPr>
+          <w:rFonts w:ascii="Consolas" w:hAnsi="Consolas"/>
+          <w:b/>
+          <w:bCs/>
+          <w:color w:val="ce9178"/>
+          <w:sz w:val="32"/>
+          <w:szCs w:val="32"/>
+          <w:lang w:val="en-us" w:eastAsia="zh-cn" w:bidi="ar-sa"/>
+        </w:rPr>
+        <w:t>();</w:t>
+      </w:r>
+    </w:p>
+    <w:p>
+      <w:pPr>
+        <w:spacing w:line="440" w:lineRule="atLeast"/>
+        <w:pBdr>
+          <w:top w:val="nil" w:sz="0" w:space="0" w:color="000000" tmln="20, 20, 20, 0, 0"/>
+          <w:left w:val="nil" w:sz="0" w:space="0" w:color="000000" tmln="20, 20, 20, 0, 0"/>
+          <w:bottom w:val="nil" w:sz="0" w:space="0" w:color="000000" tmln="20, 20, 20, 0, 0"/>
+          <w:right w:val="nil" w:sz="0" w:space="0" w:color="000000" tmln="20, 20, 20, 0, 0"/>
+          <w:between w:val="nil" w:sz="0" w:space="0" w:color="000000" tmln="20, 20, 20, 0, 0"/>
+        </w:pBdr>
+        <w:shd w:val="none"/>
+        <w:rPr>
+          <w:rFonts w:ascii="Consolas" w:hAnsi="Consolas"/>
+          <w:b/>
+          <w:bCs/>
+          <w:color w:val="ce9178"/>
+          <w:sz w:val="32"/>
+          <w:szCs w:val="32"/>
+          <w:lang w:val="en-us" w:eastAsia="zh-cn" w:bidi="ar-sa"/>
+        </w:rPr>
+      </w:pPr>
+      <w:r>
+        <w:rPr>
+          <w:rFonts w:ascii="Consolas" w:hAnsi="Consolas"/>
+          <w:b/>
+          <w:bCs/>
+          <w:color w:val="ce9178"/>
+          <w:sz w:val="32"/>
+          <w:szCs w:val="32"/>
+          <w:lang w:val="en-us" w:eastAsia="zh-cn" w:bidi="ar-sa"/>
+        </w:rPr>
+        <w:t>    }</w:t>
+      </w:r>
+    </w:p>
+    <w:p>
+      <w:pPr>
+        <w:spacing w:line="440" w:lineRule="atLeast"/>
+        <w:pBdr>
+          <w:top w:val="nil" w:sz="0" w:space="0" w:color="000000" tmln="20, 20, 20, 0, 0"/>
+          <w:left w:val="nil" w:sz="0" w:space="0" w:color="000000" tmln="20, 20, 20, 0, 0"/>
+          <w:bottom w:val="nil" w:sz="0" w:space="0" w:color="000000" tmln="20, 20, 20, 0, 0"/>
+          <w:right w:val="nil" w:sz="0" w:space="0" w:color="000000" tmln="20, 20, 20, 0, 0"/>
+          <w:between w:val="nil" w:sz="0" w:space="0" w:color="000000" tmln="20, 20, 20, 0, 0"/>
+        </w:pBdr>
+        <w:shd w:val="none"/>
+        <w:rPr>
+          <w:rFonts w:ascii="Consolas" w:hAnsi="Consolas"/>
+          <w:b/>
+          <w:bCs/>
+          <w:color w:val="ce9178"/>
+          <w:sz w:val="32"/>
+          <w:szCs w:val="32"/>
+          <w:lang w:val="en-us" w:eastAsia="zh-cn" w:bidi="ar-sa"/>
+        </w:rPr>
+      </w:pPr>
+      <w:r>
+        <w:rPr>
+          <w:rFonts w:ascii="Consolas" w:hAnsi="Consolas"/>
+          <w:b/>
+          <w:bCs/>
+          <w:color w:val="ce9178"/>
+          <w:sz w:val="32"/>
+          <w:szCs w:val="32"/>
+          <w:lang w:val="en-us" w:eastAsia="zh-cn" w:bidi="ar-sa"/>
+        </w:rPr>
+        <w:br w:type="textWrapping"/>
+      </w:r>
+    </w:p>
+    <w:p>
+      <w:pPr>
+        <w:spacing w:line="440" w:lineRule="atLeast"/>
+        <w:pBdr>
+          <w:top w:val="nil" w:sz="0" w:space="0" w:color="000000" tmln="20, 20, 20, 0, 0"/>
+          <w:left w:val="nil" w:sz="0" w:space="0" w:color="000000" tmln="20, 20, 20, 0, 0"/>
+          <w:bottom w:val="nil" w:sz="0" w:space="0" w:color="000000" tmln="20, 20, 20, 0, 0"/>
+          <w:right w:val="nil" w:sz="0" w:space="0" w:color="000000" tmln="20, 20, 20, 0, 0"/>
+          <w:between w:val="nil" w:sz="0" w:space="0" w:color="000000" tmln="20, 20, 20, 0, 0"/>
+        </w:pBdr>
+        <w:shd w:val="none"/>
+        <w:rPr>
+          <w:rFonts w:ascii="Consolas" w:hAnsi="Consolas"/>
+          <w:b/>
+          <w:bCs/>
+          <w:color w:val="ce9178"/>
+          <w:sz w:val="32"/>
+          <w:szCs w:val="32"/>
+          <w:lang w:val="en-us" w:eastAsia="zh-cn" w:bidi="ar-sa"/>
+        </w:rPr>
+      </w:pPr>
+      <w:r>
+        <w:rPr>
+          <w:rFonts w:ascii="Consolas" w:hAnsi="Consolas"/>
+          <w:b/>
+          <w:bCs/>
+          <w:color w:val="ce9178"/>
+          <w:sz w:val="32"/>
+          <w:szCs w:val="32"/>
+          <w:lang w:val="en-us" w:eastAsia="zh-cn" w:bidi="ar-sa"/>
+        </w:rPr>
+        <w:t>};</w:t>
+      </w:r>
+    </w:p>
+    <w:p>
+      <w:pPr>
+        <w:spacing w:line="440" w:lineRule="atLeast"/>
+        <w:pBdr>
+          <w:top w:val="nil" w:sz="0" w:space="0" w:color="000000" tmln="20, 20, 20, 0, 0"/>
+          <w:left w:val="nil" w:sz="0" w:space="0" w:color="000000" tmln="20, 20, 20, 0, 0"/>
+          <w:bottom w:val="nil" w:sz="0" w:space="0" w:color="000000" tmln="20, 20, 20, 0, 0"/>
+          <w:right w:val="nil" w:sz="0" w:space="0" w:color="000000" tmln="20, 20, 20, 0, 0"/>
+          <w:between w:val="nil" w:sz="0" w:space="0" w:color="000000" tmln="20, 20, 20, 0, 0"/>
+        </w:pBdr>
+        <w:shd w:val="none"/>
+        <w:rPr>
+          <w:rFonts w:ascii="Consolas" w:hAnsi="Consolas"/>
+          <w:b/>
+          <w:bCs/>
+          <w:color w:val="ce9178"/>
+          <w:sz w:val="32"/>
+          <w:szCs w:val="32"/>
+          <w:lang w:val="en-us" w:eastAsia="zh-cn" w:bidi="ar-sa"/>
+        </w:rPr>
+      </w:pPr>
+      <w:r>
+        <w:rPr>
+          <w:rFonts w:ascii="Consolas" w:hAnsi="Consolas"/>
+          <w:b/>
+          <w:bCs/>
+          <w:color w:val="569cd6"/>
+          <w:sz w:val="32"/>
+          <w:szCs w:val="32"/>
+          <w:lang w:val="en-us" w:eastAsia="zh-cn" w:bidi="ar-sa"/>
+        </w:rPr>
+        <w:t>int</w:t>
+      </w:r>
+      <w:r>
+        <w:rPr>
+          <w:rFonts w:ascii="Consolas" w:hAnsi="Consolas"/>
+          <w:b/>
+          <w:bCs/>
+          <w:color w:val="ce9178"/>
+          <w:sz w:val="32"/>
+          <w:szCs w:val="32"/>
+          <w:lang w:val="en-us" w:eastAsia="zh-cn" w:bidi="ar-sa"/>
+        </w:rPr>
+        <w:t> </w:t>
+      </w:r>
+      <w:r>
+        <w:rPr>
+          <w:rFonts w:ascii="Consolas" w:hAnsi="Consolas"/>
+          <w:b/>
+          <w:bCs/>
+          <w:color w:val="b5cea8"/>
+          <w:sz w:val="32"/>
+          <w:szCs w:val="32"/>
+          <w:lang w:val="en-us" w:eastAsia="zh-cn" w:bidi="ar-sa"/>
+        </w:rPr>
+        <w:t>main</w:t>
+      </w:r>
+      <w:r>
+        <w:rPr>
+          <w:rFonts w:ascii="Consolas" w:hAnsi="Consolas"/>
+          <w:b/>
+          <w:bCs/>
+          <w:color w:val="ce9178"/>
+          <w:sz w:val="32"/>
+          <w:szCs w:val="32"/>
+          <w:lang w:val="en-us" w:eastAsia="zh-cn" w:bidi="ar-sa"/>
+        </w:rPr>
+        <w:t>()</w:t>
+      </w:r>
+    </w:p>
+    <w:p>
+      <w:pPr>
+        <w:spacing w:line="440" w:lineRule="atLeast"/>
+        <w:pBdr>
+          <w:top w:val="nil" w:sz="0" w:space="0" w:color="000000" tmln="20, 20, 20, 0, 0"/>
+          <w:left w:val="nil" w:sz="0" w:space="0" w:color="000000" tmln="20, 20, 20, 0, 0"/>
+          <w:bottom w:val="nil" w:sz="0" w:space="0" w:color="000000" tmln="20, 20, 20, 0, 0"/>
+          <w:right w:val="nil" w:sz="0" w:space="0" w:color="000000" tmln="20, 20, 20, 0, 0"/>
+          <w:between w:val="nil" w:sz="0" w:space="0" w:color="000000" tmln="20, 20, 20, 0, 0"/>
+        </w:pBdr>
+        <w:shd w:val="none"/>
+        <w:rPr>
+          <w:rFonts w:ascii="Consolas" w:hAnsi="Consolas"/>
+          <w:b/>
+          <w:bCs/>
+          <w:color w:val="ce9178"/>
+          <w:sz w:val="32"/>
+          <w:szCs w:val="32"/>
+          <w:lang w:val="en-us" w:eastAsia="zh-cn" w:bidi="ar-sa"/>
+        </w:rPr>
+      </w:pPr>
+      <w:r>
+        <w:rPr>
+          <w:rFonts w:ascii="Consolas" w:hAnsi="Consolas"/>
+          <w:b/>
+          <w:bCs/>
+          <w:color w:val="ce9178"/>
+          <w:sz w:val="32"/>
+          <w:szCs w:val="32"/>
+          <w:lang w:val="en-us" w:eastAsia="zh-cn" w:bidi="ar-sa"/>
+        </w:rPr>
+        <w:t>{</w:t>
+      </w:r>
+    </w:p>
+    <w:p>
+      <w:pPr>
+        <w:spacing w:line="440" w:lineRule="atLeast"/>
+        <w:pBdr>
+          <w:top w:val="nil" w:sz="0" w:space="0" w:color="000000" tmln="20, 20, 20, 0, 0"/>
+          <w:left w:val="nil" w:sz="0" w:space="0" w:color="000000" tmln="20, 20, 20, 0, 0"/>
+          <w:bottom w:val="nil" w:sz="0" w:space="0" w:color="000000" tmln="20, 20, 20, 0, 0"/>
+          <w:right w:val="nil" w:sz="0" w:space="0" w:color="000000" tmln="20, 20, 20, 0, 0"/>
+          <w:between w:val="nil" w:sz="0" w:space="0" w:color="000000" tmln="20, 20, 20, 0, 0"/>
+        </w:pBdr>
+        <w:shd w:val="none"/>
+        <w:rPr>
+          <w:rFonts w:ascii="Consolas" w:hAnsi="Consolas"/>
+          <w:b/>
+          <w:bCs/>
+          <w:color w:val="ce9178"/>
+          <w:sz w:val="32"/>
+          <w:szCs w:val="32"/>
+          <w:lang w:val="en-us" w:eastAsia="zh-cn" w:bidi="ar-sa"/>
+        </w:rPr>
+      </w:pPr>
+      <w:r>
+        <w:rPr>
+          <w:rFonts w:ascii="Consolas" w:hAnsi="Consolas"/>
+          <w:b/>
+          <w:bCs/>
+          <w:color w:val="ce9178"/>
+          <w:sz w:val="32"/>
+          <w:szCs w:val="32"/>
+          <w:lang w:val="en-us" w:eastAsia="zh-cn" w:bidi="ar-sa"/>
+        </w:rPr>
+        <w:t>    </w:t>
+      </w:r>
+      <w:r>
+        <w:rPr>
+          <w:rFonts w:ascii="Consolas" w:hAnsi="Consolas"/>
+          <w:b/>
+          <w:bCs/>
+          <w:color w:val="4ec9b0"/>
+          <w:sz w:val="32"/>
+          <w:szCs w:val="32"/>
+          <w:lang w:val="en-us" w:eastAsia="zh-cn" w:bidi="ar-sa"/>
+        </w:rPr>
+        <w:t>Student</w:t>
+      </w:r>
+      <w:r>
+        <w:rPr>
+          <w:rFonts w:ascii="Consolas" w:hAnsi="Consolas"/>
+          <w:b/>
+          <w:bCs/>
+          <w:color w:val="ce9178"/>
+          <w:sz w:val="32"/>
+          <w:szCs w:val="32"/>
+          <w:lang w:val="en-us" w:eastAsia="zh-cn" w:bidi="ar-sa"/>
+        </w:rPr>
+        <w:t> </w:t>
+      </w:r>
+      <w:r>
+        <w:rPr>
+          <w:rFonts w:ascii="Consolas" w:hAnsi="Consolas"/>
+          <w:b/>
+          <w:bCs/>
+          <w:color w:val="9cdcfe"/>
+          <w:sz w:val="32"/>
+          <w:szCs w:val="32"/>
+          <w:lang w:val="en-us" w:eastAsia="zh-cn" w:bidi="ar-sa"/>
+        </w:rPr>
+        <w:t>s</w:t>
+      </w:r>
+      <w:r>
+        <w:rPr>
+          <w:rFonts w:ascii="Consolas" w:hAnsi="Consolas"/>
+          <w:b/>
+          <w:bCs/>
+          <w:color w:val="ce9178"/>
+          <w:sz w:val="32"/>
+          <w:szCs w:val="32"/>
+          <w:lang w:val="en-us" w:eastAsia="zh-cn" w:bidi="ar-sa"/>
+        </w:rPr>
+        <w:t>;</w:t>
+      </w:r>
+    </w:p>
+    <w:p>
+      <w:pPr>
+        <w:spacing w:line="440" w:lineRule="atLeast"/>
+        <w:pBdr>
+          <w:top w:val="nil" w:sz="0" w:space="0" w:color="000000" tmln="20, 20, 20, 0, 0"/>
+          <w:left w:val="nil" w:sz="0" w:space="0" w:color="000000" tmln="20, 20, 20, 0, 0"/>
+          <w:bottom w:val="nil" w:sz="0" w:space="0" w:color="000000" tmln="20, 20, 20, 0, 0"/>
+          <w:right w:val="nil" w:sz="0" w:space="0" w:color="000000" tmln="20, 20, 20, 0, 0"/>
+          <w:between w:val="nil" w:sz="0" w:space="0" w:color="000000" tmln="20, 20, 20, 0, 0"/>
+        </w:pBdr>
+        <w:shd w:val="none"/>
+        <w:rPr>
+          <w:rFonts w:ascii="Consolas" w:hAnsi="Consolas"/>
+          <w:b/>
+          <w:bCs/>
+          <w:color w:val="ce9178"/>
+          <w:sz w:val="32"/>
+          <w:szCs w:val="32"/>
+          <w:lang w:val="en-us" w:eastAsia="zh-cn" w:bidi="ar-sa"/>
+        </w:rPr>
+      </w:pPr>
+      <w:r>
+        <w:rPr>
+          <w:rFonts w:ascii="Consolas" w:hAnsi="Consolas"/>
+          <w:b/>
+          <w:bCs/>
+          <w:color w:val="ce9178"/>
+          <w:sz w:val="32"/>
+          <w:szCs w:val="32"/>
+          <w:lang w:val="en-us" w:eastAsia="zh-cn" w:bidi="ar-sa"/>
+        </w:rPr>
+        <w:t>    </w:t>
+      </w:r>
+      <w:r>
+        <w:rPr>
+          <w:rFonts w:ascii="Consolas" w:hAnsi="Consolas"/>
+          <w:b/>
+          <w:bCs/>
+          <w:color w:val="9cdcfe"/>
+          <w:sz w:val="32"/>
+          <w:szCs w:val="32"/>
+          <w:lang w:val="en-us" w:eastAsia="zh-cn" w:bidi="ar-sa"/>
+        </w:rPr>
+        <w:t>s</w:t>
+      </w:r>
+      <w:r>
+        <w:rPr>
+          <w:rFonts w:ascii="Consolas" w:hAnsi="Consolas"/>
+          <w:b/>
+          <w:bCs/>
+          <w:color w:val="ce9178"/>
+          <w:sz w:val="32"/>
+          <w:szCs w:val="32"/>
+          <w:lang w:val="en-us" w:eastAsia="zh-cn" w:bidi="ar-sa"/>
+        </w:rPr>
+        <w:t>.</w:t>
+      </w:r>
+      <w:r>
+        <w:rPr>
+          <w:rFonts w:ascii="Consolas" w:hAnsi="Consolas"/>
+          <w:b/>
+          <w:bCs/>
+          <w:color w:val="b5cea8"/>
+          <w:sz w:val="32"/>
+          <w:szCs w:val="32"/>
+          <w:lang w:val="en-us" w:eastAsia="zh-cn" w:bidi="ar-sa"/>
+        </w:rPr>
+        <w:t>readData</w:t>
+      </w:r>
+      <w:r>
+        <w:rPr>
+          <w:rFonts w:ascii="Consolas" w:hAnsi="Consolas"/>
+          <w:b/>
+          <w:bCs/>
+          <w:color w:val="ce9178"/>
+          <w:sz w:val="32"/>
+          <w:szCs w:val="32"/>
+          <w:lang w:val="en-us" w:eastAsia="zh-cn" w:bidi="ar-sa"/>
+        </w:rPr>
+        <w:t>();</w:t>
+      </w:r>
+    </w:p>
+    <w:p>
+      <w:pPr>
+        <w:spacing w:line="440" w:lineRule="atLeast"/>
+        <w:pBdr>
+          <w:top w:val="nil" w:sz="0" w:space="0" w:color="000000" tmln="20, 20, 20, 0, 0"/>
+          <w:left w:val="nil" w:sz="0" w:space="0" w:color="000000" tmln="20, 20, 20, 0, 0"/>
+          <w:bottom w:val="nil" w:sz="0" w:space="0" w:color="000000" tmln="20, 20, 20, 0, 0"/>
+          <w:right w:val="nil" w:sz="0" w:space="0" w:color="000000" tmln="20, 20, 20, 0, 0"/>
+          <w:between w:val="nil" w:sz="0" w:space="0" w:color="000000" tmln="20, 20, 20, 0, 0"/>
+        </w:pBdr>
+        <w:shd w:val="none"/>
+        <w:rPr>
+          <w:rFonts w:ascii="Consolas" w:hAnsi="Consolas"/>
+          <w:b/>
+          <w:bCs/>
+          <w:color w:val="ce9178"/>
+          <w:sz w:val="32"/>
+          <w:szCs w:val="32"/>
+          <w:lang w:val="en-us" w:eastAsia="zh-cn" w:bidi="ar-sa"/>
+        </w:rPr>
+      </w:pPr>
+      <w:r>
+        <w:rPr>
+          <w:rFonts w:ascii="Consolas" w:hAnsi="Consolas"/>
+          <w:b/>
+          <w:bCs/>
+          <w:color w:val="ce9178"/>
+          <w:sz w:val="32"/>
+          <w:szCs w:val="32"/>
+          <w:lang w:val="en-us" w:eastAsia="zh-cn" w:bidi="ar-sa"/>
+        </w:rPr>
+        <w:t>    </w:t>
+      </w:r>
+      <w:r>
+        <w:rPr>
+          <w:rFonts w:ascii="Consolas" w:hAnsi="Consolas"/>
+          <w:b/>
+          <w:bCs/>
+          <w:color w:val="9cdcfe"/>
+          <w:sz w:val="32"/>
+          <w:szCs w:val="32"/>
+          <w:lang w:val="en-us" w:eastAsia="zh-cn" w:bidi="ar-sa"/>
+        </w:rPr>
+        <w:t>s</w:t>
+      </w:r>
+      <w:r>
+        <w:rPr>
+          <w:rFonts w:ascii="Consolas" w:hAnsi="Consolas"/>
+          <w:b/>
+          <w:bCs/>
+          <w:color w:val="ce9178"/>
+          <w:sz w:val="32"/>
+          <w:szCs w:val="32"/>
+          <w:lang w:val="en-us" w:eastAsia="zh-cn" w:bidi="ar-sa"/>
+        </w:rPr>
+        <w:t>.</w:t>
+      </w:r>
+      <w:r>
+        <w:rPr>
+          <w:rFonts w:ascii="Consolas" w:hAnsi="Consolas"/>
+          <w:b/>
+          <w:bCs/>
+          <w:color w:val="b5cea8"/>
+          <w:sz w:val="32"/>
+          <w:szCs w:val="32"/>
+          <w:lang w:val="en-us" w:eastAsia="zh-cn" w:bidi="ar-sa"/>
+        </w:rPr>
+        <w:t>showData</w:t>
+      </w:r>
+      <w:r>
+        <w:rPr>
+          <w:rFonts w:ascii="Consolas" w:hAnsi="Consolas"/>
+          <w:b/>
+          <w:bCs/>
+          <w:color w:val="ce9178"/>
+          <w:sz w:val="32"/>
+          <w:szCs w:val="32"/>
+          <w:lang w:val="en-us" w:eastAsia="zh-cn" w:bidi="ar-sa"/>
+        </w:rPr>
+        <w:t>();</w:t>
+      </w:r>
+    </w:p>
+    <w:p>
+      <w:pPr>
+        <w:spacing w:line="440" w:lineRule="atLeast"/>
+        <w:pBdr>
+          <w:top w:val="nil" w:sz="0" w:space="0" w:color="000000" tmln="20, 20, 20, 0, 0"/>
+          <w:left w:val="nil" w:sz="0" w:space="0" w:color="000000" tmln="20, 20, 20, 0, 0"/>
+          <w:bottom w:val="nil" w:sz="0" w:space="0" w:color="000000" tmln="20, 20, 20, 0, 0"/>
+          <w:right w:val="nil" w:sz="0" w:space="0" w:color="000000" tmln="20, 20, 20, 0, 0"/>
+          <w:between w:val="nil" w:sz="0" w:space="0" w:color="000000" tmln="20, 20, 20, 0, 0"/>
+        </w:pBdr>
+        <w:shd w:val="none"/>
+        <w:rPr>
+          <w:rFonts w:ascii="Consolas" w:hAnsi="Consolas"/>
+          <w:b/>
+          <w:bCs/>
+          <w:color w:val="ce9178"/>
+          <w:sz w:val="32"/>
+          <w:szCs w:val="32"/>
+          <w:lang w:val="en-us" w:eastAsia="zh-cn" w:bidi="ar-sa"/>
+        </w:rPr>
+      </w:pPr>
+      <w:r>
+        <w:rPr>
+          <w:rFonts w:ascii="Consolas" w:hAnsi="Consolas"/>
+          <w:b/>
+          <w:bCs/>
+          <w:color w:val="ce9178"/>
+          <w:sz w:val="32"/>
+          <w:szCs w:val="32"/>
+          <w:lang w:val="en-us" w:eastAsia="zh-cn" w:bidi="ar-sa"/>
+        </w:rPr>
+        <w:t>    </w:t>
+      </w:r>
+      <w:r>
+        <w:rPr>
+          <w:rFonts w:ascii="Consolas" w:hAnsi="Consolas"/>
+          <w:b/>
+          <w:bCs/>
+          <w:color w:val="c586c0"/>
+          <w:sz w:val="32"/>
+          <w:szCs w:val="32"/>
+          <w:lang w:val="en-us" w:eastAsia="zh-cn" w:bidi="ar-sa"/>
+        </w:rPr>
+        <w:t>return</w:t>
+      </w:r>
+      <w:r>
+        <w:rPr>
+          <w:rFonts w:ascii="Consolas" w:hAnsi="Consolas"/>
+          <w:b/>
+          <w:bCs/>
+          <w:color w:val="ce9178"/>
+          <w:sz w:val="32"/>
+          <w:szCs w:val="32"/>
+          <w:lang w:val="en-us" w:eastAsia="zh-cn" w:bidi="ar-sa"/>
+        </w:rPr>
+        <w:t> </w:t>
+      </w:r>
+      <w:r>
+        <w:rPr>
+          <w:rFonts w:ascii="Consolas" w:hAnsi="Consolas"/>
+          <w:b/>
+          <w:bCs/>
+          <w:color w:val="dcdcaa"/>
+          <w:sz w:val="32"/>
+          <w:szCs w:val="32"/>
+          <w:lang w:val="en-us" w:eastAsia="zh-cn" w:bidi="ar-sa"/>
+        </w:rPr>
+        <w:t>0</w:t>
+      </w:r>
+      <w:r>
+        <w:rPr>
+          <w:rFonts w:ascii="Consolas" w:hAnsi="Consolas"/>
+          <w:b/>
+          <w:bCs/>
+          <w:color w:val="ce9178"/>
+          <w:sz w:val="32"/>
+          <w:szCs w:val="32"/>
+          <w:lang w:val="en-us" w:eastAsia="zh-cn" w:bidi="ar-sa"/>
+        </w:rPr>
+        <w:t>;</w:t>
+      </w:r>
+    </w:p>
+    <w:p>
+      <w:pPr>
+        <w:spacing w:line="440" w:lineRule="atLeast"/>
+        <w:pBdr>
+          <w:top w:val="nil" w:sz="0" w:space="0" w:color="000000" tmln="20, 20, 20, 0, 0"/>
+          <w:left w:val="nil" w:sz="0" w:space="0" w:color="000000" tmln="20, 20, 20, 0, 0"/>
+          <w:bottom w:val="nil" w:sz="0" w:space="0" w:color="000000" tmln="20, 20, 20, 0, 0"/>
+          <w:right w:val="nil" w:sz="0" w:space="0" w:color="000000" tmln="20, 20, 20, 0, 0"/>
+          <w:between w:val="nil" w:sz="0" w:space="0" w:color="000000" tmln="20, 20, 20, 0, 0"/>
+        </w:pBdr>
+        <w:shd w:val="none"/>
+        <w:rPr>
+          <w:rFonts w:ascii="Consolas" w:hAnsi="Consolas"/>
+          <w:b/>
+          <w:bCs/>
+          <w:color w:val="ce9178"/>
+          <w:sz w:val="32"/>
+          <w:szCs w:val="32"/>
+          <w:lang w:val="en-us" w:eastAsia="zh-cn" w:bidi="ar-sa"/>
+        </w:rPr>
+      </w:pPr>
+      <w:r>
+        <w:rPr>
+          <w:rFonts w:ascii="Consolas" w:hAnsi="Consolas"/>
+          <w:b/>
+          <w:bCs/>
+          <w:color w:val="ce9178"/>
+          <w:sz w:val="32"/>
+          <w:szCs w:val="32"/>
+          <w:lang w:val="en-us" w:eastAsia="zh-cn" w:bidi="ar-sa"/>
+        </w:rPr>
+        <w:t>}</w:t>
+      </w:r>
+    </w:p>
+    <w:p>
+      <w:pPr>
+        <w:pStyle w:val="para4"/>
+        <w:rPr>
+          <w:rFonts w:ascii="Times New Roman" w:hAnsi="Times New Roman" w:eastAsia="SimSun" w:cs="Times New Roman"/>
+          <w:b/>
+          <w:bCs/>
+          <w:sz w:val="32"/>
+          <w:szCs w:val="32"/>
+        </w:rPr>
+      </w:pPr>
+      <w:r>
+        <w:rPr>
+          <w:rFonts w:ascii="Times New Roman" w:hAnsi="Times New Roman" w:eastAsia="SimSun" w:cs="Times New Roman"/>
+          <w:b/>
+          <w:bCs/>
+          <w:sz w:val="32"/>
+          <w:szCs w:val="32"/>
+        </w:rPr>
+      </w:r>
+    </w:p>
+    <w:p>
+      <w:pPr>
+        <w:spacing w:line="480" w:lineRule="atLeast"/>
+        <w:pBdr>
+          <w:top w:val="nil" w:sz="0" w:space="0" w:color="000000" tmln="20, 20, 20, 0, 0"/>
+          <w:left w:val="nil" w:sz="0" w:space="0" w:color="000000" tmln="20, 20, 20, 0, 0"/>
+          <w:bottom w:val="nil" w:sz="0" w:space="0" w:color="000000" tmln="20, 20, 20, 0, 0"/>
+          <w:right w:val="nil" w:sz="0" w:space="0" w:color="000000" tmln="20, 20, 20, 0, 0"/>
+          <w:between w:val="nil" w:sz="0" w:space="0" w:color="000000" tmln="20, 20, 20, 0, 0"/>
+        </w:pBdr>
+        <w:shd w:val="none"/>
+        <w:rPr>
+          <w:rFonts w:ascii="Consolas" w:hAnsi="Consolas"/>
+          <w:b/>
+          <w:bCs/>
+          <w:color w:val="d4d4d4"/>
+          <w:sz w:val="32"/>
+          <w:szCs w:val="32"/>
+        </w:rPr>
+      </w:pPr>
+      <w:r>
+        <w:rPr>
+          <w:rFonts w:ascii="Consolas" w:hAnsi="Consolas"/>
+          <w:b/>
+          <w:bCs/>
+          <w:color w:val="d4d4d4"/>
+          <w:sz w:val="32"/>
+          <w:szCs w:val="32"/>
+        </w:rPr>
       </w:r>
     </w:p>
     <w:sectPr>

</xml_diff>